<commit_message>
All functional tests done
</commit_message>
<xml_diff>
--- a/hw3-final/HW3 Answers - Guillaume Labasse 300132984.docx
+++ b/hw3-final/HW3 Answers - Guillaume Labasse 300132984.docx
@@ -800,7 +800,7 @@
               <w:jc w:val="both"/>
             </w:pPr>
             <w:r>
-              <w:t>Book currently in order →  book removed from order.</w:t>
+              <w:t>Book currently in order → book removed from order.</w:t>
             </w:r>
           </w:p>
         </w:tc>
@@ -817,6 +817,27 @@
             </w:r>
             <w:r>
               <w:t>nothing changes.</w:t>
+            </w:r>
+            <w:r>
+              <w:t xml:space="preserve"> </w:t>
+            </w:r>
+            <w:r>
+              <w:rPr>
+                <w:color w:val="FF0000"/>
+              </w:rPr>
+              <w:t>See Q3</w:t>
+            </w:r>
+            <w:r>
+              <w:rPr>
+                <w:color w:val="FF0000"/>
+              </w:rPr>
+              <w:t>, Implementation Issues</w:t>
+            </w:r>
+            <w:r>
+              <w:rPr>
+                <w:color w:val="FF0000"/>
+              </w:rPr>
+              <w:t xml:space="preserve">. </w:t>
             </w:r>
           </w:p>
         </w:tc>
@@ -853,7 +874,7 @@
               <w:jc w:val="both"/>
             </w:pPr>
             <w:r>
-              <w:t xml:space="preserve">Valid (e.g., not empty, not exceeding stock) order sent →  </w:t>
+              <w:t xml:space="preserve">Valid (e.g., not empty, not exceeding stock) order sent → </w:t>
             </w:r>
             <w:r>
               <w:t>checkout information displayed with tax rate correctly calculated.</w:t>
@@ -912,7 +933,7 @@
               <w:jc w:val="both"/>
             </w:pPr>
             <w:r>
-              <w:t>Valid (e.g., not empty, not exceeding stock) order sent →  checkout information displayed with handling &amp; shipping fees correctly calculated.</w:t>
+              <w:t>Valid (e.g., not empty, not exceeding stock) order sent → checkout information displayed with handling &amp; shipping fees correctly calculated.</w:t>
             </w:r>
           </w:p>
         </w:tc>
@@ -1081,10 +1102,28 @@
         <w:t>cannot be accessed</w:t>
       </w:r>
       <w:r>
+        <w:rPr>
+          <w:i/>
+          <w:iCs/>
+        </w:rPr>
+        <w:t xml:space="preserve"> </w:t>
+      </w:r>
+      <w:r>
+        <w:t>in a negative context</w:t>
+      </w:r>
+      <w:r>
         <w:t>. There is no way to both use this feature and get a negative result.</w:t>
       </w:r>
       <w:r>
-        <w:t xml:space="preserve"> As I added the concept of “availability” for F3, you may also consider the concept of “undeletability” for a better F7 negative test scenario, but I was unable to come up with </w:t>
+        <w:t xml:space="preserve"> As I added the concept of “availability” for F3, you may also consider the concept of “</w:t>
+      </w:r>
+      <w:proofErr w:type="spellStart"/>
+      <w:r>
+        <w:t>undeletability</w:t>
+      </w:r>
+      <w:proofErr w:type="spellEnd"/>
+      <w:r>
+        <w:t xml:space="preserve">” for a better F7 negative test scenario, but I was unable to come up with </w:t>
       </w:r>
       <w:r>
         <w:t xml:space="preserve">acceptable </w:t>
@@ -1204,7 +1243,21 @@
               <w:rPr>
                 <w:rFonts w:ascii="Courier New" w:hAnsi="Courier New" w:cs="Courier New"/>
               </w:rPr>
-              <w:t>2. e-BookStore asks for login credentials</w:t>
+              <w:t>2. e-</w:t>
+            </w:r>
+            <w:proofErr w:type="spellStart"/>
+            <w:r>
+              <w:rPr>
+                <w:rFonts w:ascii="Courier New" w:hAnsi="Courier New" w:cs="Courier New"/>
+              </w:rPr>
+              <w:t>BookStore</w:t>
+            </w:r>
+            <w:proofErr w:type="spellEnd"/>
+            <w:r>
+              <w:rPr>
+                <w:rFonts w:ascii="Courier New" w:hAnsi="Courier New" w:cs="Courier New"/>
+              </w:rPr>
+              <w:t xml:space="preserve"> asks for login credentials</w:t>
             </w:r>
           </w:p>
           <w:p>
@@ -1230,7 +1283,21 @@
               <w:rPr>
                 <w:rFonts w:ascii="Courier New" w:hAnsi="Courier New" w:cs="Courier New"/>
               </w:rPr>
-              <w:t>4.  e-BookStore presents administrators operations page</w:t>
+              <w:t>4.  e-</w:t>
+            </w:r>
+            <w:proofErr w:type="spellStart"/>
+            <w:r>
+              <w:rPr>
+                <w:rFonts w:ascii="Courier New" w:hAnsi="Courier New" w:cs="Courier New"/>
+              </w:rPr>
+              <w:t>BookStore</w:t>
+            </w:r>
+            <w:proofErr w:type="spellEnd"/>
+            <w:r>
+              <w:rPr>
+                <w:rFonts w:ascii="Courier New" w:hAnsi="Courier New" w:cs="Courier New"/>
+              </w:rPr>
+              <w:t xml:space="preserve"> presents administrators operations page</w:t>
             </w:r>
           </w:p>
           <w:p>
@@ -1273,7 +1340,21 @@
               <w:rPr>
                 <w:rFonts w:ascii="Courier New" w:hAnsi="Courier New" w:cs="Courier New"/>
               </w:rPr>
-              <w:t xml:space="preserve">3. a. 1. e-BookStore displays invalid credentials error message   </w:t>
+              <w:t>3. a. 1. e-</w:t>
+            </w:r>
+            <w:proofErr w:type="spellStart"/>
+            <w:r>
+              <w:rPr>
+                <w:rFonts w:ascii="Courier New" w:hAnsi="Courier New" w:cs="Courier New"/>
+              </w:rPr>
+              <w:t>BookStore</w:t>
+            </w:r>
+            <w:proofErr w:type="spellEnd"/>
+            <w:r>
+              <w:rPr>
+                <w:rFonts w:ascii="Courier New" w:hAnsi="Courier New" w:cs="Courier New"/>
+              </w:rPr>
+              <w:t xml:space="preserve"> displays invalid credentials error message   </w:t>
             </w:r>
           </w:p>
           <w:p>
@@ -2228,7 +2309,25 @@
                 <w:sz w:val="24"/>
                 <w:szCs w:val="24"/>
               </w:rPr>
-              <w:t>2. e-BookStore acknowledges that Administrator has Signed out</w:t>
+              <w:t>2. e-</w:t>
+            </w:r>
+            <w:proofErr w:type="spellStart"/>
+            <w:r>
+              <w:rPr>
+                <w:rFonts w:ascii="Courier New" w:hAnsi="Courier New" w:cs="Courier New"/>
+                <w:sz w:val="24"/>
+                <w:szCs w:val="24"/>
+              </w:rPr>
+              <w:t>BookStore</w:t>
+            </w:r>
+            <w:proofErr w:type="spellEnd"/>
+            <w:r>
+              <w:rPr>
+                <w:rFonts w:ascii="Courier New" w:hAnsi="Courier New" w:cs="Courier New"/>
+                <w:sz w:val="24"/>
+                <w:szCs w:val="24"/>
+              </w:rPr>
+              <w:t xml:space="preserve"> acknowledges that Administrator has Signed out</w:t>
             </w:r>
             <w:r>
               <w:rPr>
@@ -2857,34 +2956,33 @@
                 <w:sz w:val="18"/>
                 <w:szCs w:val="18"/>
               </w:rPr>
-              <w:t>2. e-BookStore acknowledge the book addition to the catalogue</w:t>
-            </w:r>
-          </w:p>
-          <w:p>
-            <w:pPr>
-              <w:rPr>
-                <w:rFonts w:ascii="Courier New" w:hAnsi="Courier New" w:cs="Courier New"/>
-                <w:b/>
-                <w:bCs/>
+              <w:t>2. e-</w:t>
+            </w:r>
+            <w:proofErr w:type="spellStart"/>
+            <w:r>
+              <w:rPr>
+                <w:rFonts w:ascii="Courier New" w:hAnsi="Courier New" w:cs="Courier New"/>
                 <w:sz w:val="18"/>
                 <w:szCs w:val="18"/>
               </w:rPr>
-            </w:pPr>
-            <w:r>
-              <w:rPr>
-                <w:rFonts w:ascii="Courier New" w:hAnsi="Courier New" w:cs="Courier New"/>
-                <w:b/>
-                <w:bCs/>
+              <w:t>BookStore</w:t>
+            </w:r>
+            <w:proofErr w:type="spellEnd"/>
+            <w:r>
+              <w:rPr>
+                <w:rFonts w:ascii="Courier New" w:hAnsi="Courier New" w:cs="Courier New"/>
                 <w:sz w:val="18"/>
                 <w:szCs w:val="18"/>
               </w:rPr>
-              <w:t xml:space="preserve">Alternatives </w:t>
-            </w:r>
-          </w:p>
-          <w:p>
-            <w:pPr>
-              <w:rPr>
-                <w:rFonts w:ascii="Courier New" w:hAnsi="Courier New" w:cs="Courier New"/>
+              <w:t xml:space="preserve"> acknowledge the book addition to the catalogue</w:t>
+            </w:r>
+          </w:p>
+          <w:p>
+            <w:pPr>
+              <w:rPr>
+                <w:rFonts w:ascii="Courier New" w:hAnsi="Courier New" w:cs="Courier New"/>
+                <w:b/>
+                <w:bCs/>
                 <w:sz w:val="18"/>
                 <w:szCs w:val="18"/>
               </w:rPr>
@@ -2892,10 +2990,12 @@
             <w:r>
               <w:rPr>
                 <w:rFonts w:ascii="Courier New" w:hAnsi="Courier New" w:cs="Courier New"/>
+                <w:b/>
+                <w:bCs/>
                 <w:sz w:val="18"/>
                 <w:szCs w:val="18"/>
               </w:rPr>
-              <w:t xml:space="preserve">1. a. Wrong or missing information   </w:t>
+              <w:t xml:space="preserve">Alternatives </w:t>
             </w:r>
           </w:p>
           <w:p>
@@ -2912,7 +3012,7 @@
                 <w:sz w:val="18"/>
                 <w:szCs w:val="18"/>
               </w:rPr>
-              <w:t xml:space="preserve">1. a. 1. e-BookStore displays the pertinent error messages   </w:t>
+              <w:t xml:space="preserve">1. a. Wrong or missing information   </w:t>
             </w:r>
           </w:p>
           <w:p>
@@ -2929,24 +3029,25 @@
                 <w:sz w:val="18"/>
                 <w:szCs w:val="18"/>
               </w:rPr>
-              <w:t>1. a. 2. GOTO Step 1</w:t>
-            </w:r>
-          </w:p>
-          <w:p>
-            <w:pPr>
+              <w:t>1. a. 1. e-</w:t>
+            </w:r>
+            <w:proofErr w:type="spellStart"/>
+            <w:r>
               <w:rPr>
                 <w:rFonts w:ascii="Courier New" w:hAnsi="Courier New" w:cs="Courier New"/>
                 <w:sz w:val="18"/>
                 <w:szCs w:val="18"/>
               </w:rPr>
-            </w:pPr>
+              <w:t>BookStore</w:t>
+            </w:r>
+            <w:proofErr w:type="spellEnd"/>
             <w:r>
               <w:rPr>
                 <w:rFonts w:ascii="Courier New" w:hAnsi="Courier New" w:cs="Courier New"/>
                 <w:sz w:val="18"/>
                 <w:szCs w:val="18"/>
               </w:rPr>
-              <w:t xml:space="preserve">1. b. Duplicated book id    </w:t>
+              <w:t xml:space="preserve"> displays the pertinent error messages   </w:t>
             </w:r>
           </w:p>
           <w:p>
@@ -2963,7 +3064,59 @@
                 <w:sz w:val="18"/>
                 <w:szCs w:val="18"/>
               </w:rPr>
-              <w:t xml:space="preserve">1. b. 1. e-BookStore displays a duplicated book id error message    </w:t>
+              <w:t>1. a. 2. GOTO Step 1</w:t>
+            </w:r>
+          </w:p>
+          <w:p>
+            <w:pPr>
+              <w:rPr>
+                <w:rFonts w:ascii="Courier New" w:hAnsi="Courier New" w:cs="Courier New"/>
+                <w:sz w:val="18"/>
+                <w:szCs w:val="18"/>
+              </w:rPr>
+            </w:pPr>
+            <w:r>
+              <w:rPr>
+                <w:rFonts w:ascii="Courier New" w:hAnsi="Courier New" w:cs="Courier New"/>
+                <w:sz w:val="18"/>
+                <w:szCs w:val="18"/>
+              </w:rPr>
+              <w:t xml:space="preserve">1. b. Duplicated book id    </w:t>
+            </w:r>
+          </w:p>
+          <w:p>
+            <w:pPr>
+              <w:rPr>
+                <w:rFonts w:ascii="Courier New" w:hAnsi="Courier New" w:cs="Courier New"/>
+                <w:sz w:val="18"/>
+                <w:szCs w:val="18"/>
+              </w:rPr>
+            </w:pPr>
+            <w:r>
+              <w:rPr>
+                <w:rFonts w:ascii="Courier New" w:hAnsi="Courier New" w:cs="Courier New"/>
+                <w:sz w:val="18"/>
+                <w:szCs w:val="18"/>
+              </w:rPr>
+              <w:t>1. b. 1. e-</w:t>
+            </w:r>
+            <w:proofErr w:type="spellStart"/>
+            <w:r>
+              <w:rPr>
+                <w:rFonts w:ascii="Courier New" w:hAnsi="Courier New" w:cs="Courier New"/>
+                <w:sz w:val="18"/>
+                <w:szCs w:val="18"/>
+              </w:rPr>
+              <w:t>BookStore</w:t>
+            </w:r>
+            <w:proofErr w:type="spellEnd"/>
+            <w:r>
+              <w:rPr>
+                <w:rFonts w:ascii="Courier New" w:hAnsi="Courier New" w:cs="Courier New"/>
+                <w:sz w:val="18"/>
+                <w:szCs w:val="18"/>
+              </w:rPr>
+              <w:t xml:space="preserve"> displays a duplicated book id error message    </w:t>
             </w:r>
           </w:p>
           <w:p>
@@ -3903,7 +4056,15 @@
                 </w:tcPr>
                 <w:p>
                   <w:r>
-                    <w:t>Admin enters "aaaaa" as ID and 1 as Cost</w:t>
+                    <w:t>Admin enters "</w:t>
+                  </w:r>
+                  <w:proofErr w:type="spellStart"/>
+                  <w:r>
+                    <w:t>aaaaa</w:t>
+                  </w:r>
+                  <w:proofErr w:type="spellEnd"/>
+                  <w:r>
+                    <w:t>" as ID and 1 as Cost</w:t>
                   </w:r>
                   <w:r>
                     <w:t xml:space="preserve"> &amp; clicks </w:t>
@@ -4023,7 +4184,15 @@
               <w:t>TC</w:t>
             </w:r>
             <w:r>
-              <w:t>2; valid information entered with ID "aaaaa"</w:t>
+              <w:t>2; valid information entered with ID "</w:t>
+            </w:r>
+            <w:proofErr w:type="spellStart"/>
+            <w:r>
+              <w:t>aaaaa</w:t>
+            </w:r>
+            <w:proofErr w:type="spellEnd"/>
+            <w:r>
+              <w:t>"</w:t>
             </w:r>
             <w:r>
               <w:br/>
@@ -4180,7 +4349,15 @@
                     <w:t>A</w:t>
                   </w:r>
                   <w:r>
-                    <w:t>dmin enters "bbbbbb" ID &amp;</w:t>
+                    <w:t>dmin enters "</w:t>
+                  </w:r>
+                  <w:proofErr w:type="spellStart"/>
+                  <w:r>
+                    <w:t>bbbbbb</w:t>
+                  </w:r>
+                  <w:proofErr w:type="spellEnd"/>
+                  <w:r>
+                    <w:t>" ID &amp;</w:t>
                   </w:r>
                   <w:r>
                     <w:t xml:space="preserve"> clicks Add </w:t>
@@ -4448,7 +4625,15 @@
                 </w:tcPr>
                 <w:p>
                   <w:r>
-                    <w:t>Admin enters "a" in all fields, "aaaaa" as ID and 1 as cost &amp; clicks Add</w:t>
+                    <w:t>Admin enters "a" in all fields, "</w:t>
+                  </w:r>
+                  <w:proofErr w:type="spellStart"/>
+                  <w:r>
+                    <w:t>aaaaa</w:t>
+                  </w:r>
+                  <w:proofErr w:type="spellEnd"/>
+                  <w:r>
+                    <w:t>" as ID and 1 as cost &amp; clicks Add</w:t>
                   </w:r>
                 </w:p>
               </w:tc>
@@ -4490,7 +4675,15 @@
                 </w:tcPr>
                 <w:p>
                   <w:r>
-                    <w:t>Admin enters "ccccccc" as ID &amp; clicks add</w:t>
+                    <w:t>Admin enters "</w:t>
+                  </w:r>
+                  <w:proofErr w:type="spellStart"/>
+                  <w:r>
+                    <w:t>ccccccc</w:t>
+                  </w:r>
+                  <w:proofErr w:type="spellEnd"/>
+                  <w:r>
+                    <w:t>" as ID &amp; clicks add</w:t>
                   </w:r>
                 </w:p>
               </w:tc>
@@ -4649,34 +4842,33 @@
                 <w:sz w:val="18"/>
                 <w:szCs w:val="18"/>
               </w:rPr>
-              <w:t>2. e-BookStore shows a list of books satisfying the selected category</w:t>
-            </w:r>
-          </w:p>
-          <w:p>
-            <w:pPr>
-              <w:rPr>
-                <w:rFonts w:ascii="Courier New" w:hAnsi="Courier New" w:cs="Courier New"/>
-                <w:b/>
-                <w:bCs/>
+              <w:t>2. e-</w:t>
+            </w:r>
+            <w:proofErr w:type="spellStart"/>
+            <w:r>
+              <w:rPr>
+                <w:rFonts w:ascii="Courier New" w:hAnsi="Courier New" w:cs="Courier New"/>
                 <w:sz w:val="18"/>
                 <w:szCs w:val="18"/>
               </w:rPr>
-            </w:pPr>
-            <w:r>
-              <w:rPr>
-                <w:rFonts w:ascii="Courier New" w:hAnsi="Courier New" w:cs="Courier New"/>
-                <w:b/>
-                <w:bCs/>
+              <w:t>BookStore</w:t>
+            </w:r>
+            <w:proofErr w:type="spellEnd"/>
+            <w:r>
+              <w:rPr>
+                <w:rFonts w:ascii="Courier New" w:hAnsi="Courier New" w:cs="Courier New"/>
                 <w:sz w:val="18"/>
                 <w:szCs w:val="18"/>
               </w:rPr>
-              <w:t xml:space="preserve">Alternatives </w:t>
-            </w:r>
-          </w:p>
-          <w:p>
-            <w:pPr>
-              <w:rPr>
-                <w:rFonts w:ascii="Courier New" w:hAnsi="Courier New" w:cs="Courier New"/>
+              <w:t xml:space="preserve"> shows a list of books satisfying the selected category</w:t>
+            </w:r>
+          </w:p>
+          <w:p>
+            <w:pPr>
+              <w:rPr>
+                <w:rFonts w:ascii="Courier New" w:hAnsi="Courier New" w:cs="Courier New"/>
+                <w:b/>
+                <w:bCs/>
                 <w:sz w:val="18"/>
                 <w:szCs w:val="18"/>
               </w:rPr>
@@ -4684,10 +4876,12 @@
             <w:r>
               <w:rPr>
                 <w:rFonts w:ascii="Courier New" w:hAnsi="Courier New" w:cs="Courier New"/>
+                <w:b/>
+                <w:bCs/>
                 <w:sz w:val="18"/>
                 <w:szCs w:val="18"/>
               </w:rPr>
-              <w:t xml:space="preserve">1. a. No category was specified   </w:t>
+              <w:t xml:space="preserve">Alternatives </w:t>
             </w:r>
           </w:p>
           <w:p>
@@ -4704,7 +4898,7 @@
                 <w:sz w:val="18"/>
                 <w:szCs w:val="18"/>
               </w:rPr>
-              <w:t>1. a. 1. e-BookStore shows a list of all the books in the catalogue</w:t>
+              <w:t xml:space="preserve">1. a. No category was specified   </w:t>
             </w:r>
           </w:p>
           <w:p>
@@ -4721,6 +4915,41 @@
                 <w:sz w:val="18"/>
                 <w:szCs w:val="18"/>
               </w:rPr>
+              <w:t>1. a. 1. e-</w:t>
+            </w:r>
+            <w:proofErr w:type="spellStart"/>
+            <w:r>
+              <w:rPr>
+                <w:rFonts w:ascii="Courier New" w:hAnsi="Courier New" w:cs="Courier New"/>
+                <w:sz w:val="18"/>
+                <w:szCs w:val="18"/>
+              </w:rPr>
+              <w:t>BookStore</w:t>
+            </w:r>
+            <w:proofErr w:type="spellEnd"/>
+            <w:r>
+              <w:rPr>
+                <w:rFonts w:ascii="Courier New" w:hAnsi="Courier New" w:cs="Courier New"/>
+                <w:sz w:val="18"/>
+                <w:szCs w:val="18"/>
+              </w:rPr>
+              <w:t xml:space="preserve"> shows a list of all the books in the catalogue</w:t>
+            </w:r>
+          </w:p>
+          <w:p>
+            <w:pPr>
+              <w:rPr>
+                <w:rFonts w:ascii="Courier New" w:hAnsi="Courier New" w:cs="Courier New"/>
+                <w:sz w:val="18"/>
+                <w:szCs w:val="18"/>
+              </w:rPr>
+            </w:pPr>
+            <w:r>
+              <w:rPr>
+                <w:rFonts w:ascii="Courier New" w:hAnsi="Courier New" w:cs="Courier New"/>
+                <w:sz w:val="18"/>
+                <w:szCs w:val="18"/>
+              </w:rPr>
               <w:t xml:space="preserve">1. b. No book satisfying the searched category is found   </w:t>
             </w:r>
           </w:p>
@@ -4740,7 +4969,25 @@
                 <w:sz w:val="18"/>
                 <w:szCs w:val="18"/>
               </w:rPr>
-              <w:t>1. b. 1.  e-BookStore displays a no matching book found message</w:t>
+              <w:t>1. b. 1.  e-</w:t>
+            </w:r>
+            <w:proofErr w:type="spellStart"/>
+            <w:r>
+              <w:rPr>
+                <w:rFonts w:ascii="Courier New" w:hAnsi="Courier New" w:cs="Courier New"/>
+                <w:sz w:val="18"/>
+                <w:szCs w:val="18"/>
+              </w:rPr>
+              <w:t>BookStore</w:t>
+            </w:r>
+            <w:proofErr w:type="spellEnd"/>
+            <w:r>
+              <w:rPr>
+                <w:rFonts w:ascii="Courier New" w:hAnsi="Courier New" w:cs="Courier New"/>
+                <w:sz w:val="18"/>
+                <w:szCs w:val="18"/>
+              </w:rPr>
+              <w:t xml:space="preserve"> displays a no matching book found message</w:t>
             </w:r>
           </w:p>
         </w:tc>
@@ -5673,6 +5920,7 @@
                     </w:rPr>
                     <w:t>User searches for category "</w:t>
                   </w:r>
+                  <w:proofErr w:type="spellStart"/>
                   <w:r>
                     <w:rPr>
                       <w:sz w:val="18"/>
@@ -5680,6 +5928,7 @@
                     </w:rPr>
                     <w:t>foobar</w:t>
                   </w:r>
+                  <w:proofErr w:type="spellEnd"/>
                   <w:r>
                     <w:rPr>
                       <w:sz w:val="18"/>
@@ -5838,7 +6087,25 @@
                 <w:sz w:val="24"/>
                 <w:szCs w:val="24"/>
               </w:rPr>
-              <w:t>2. e-BookStore shows the list of books without the removed book</w:t>
+              <w:t>2. e-</w:t>
+            </w:r>
+            <w:proofErr w:type="spellStart"/>
+            <w:r>
+              <w:rPr>
+                <w:rFonts w:ascii="Courier New" w:hAnsi="Courier New" w:cs="Courier New"/>
+                <w:sz w:val="24"/>
+                <w:szCs w:val="24"/>
+              </w:rPr>
+              <w:t>BookStore</w:t>
+            </w:r>
+            <w:proofErr w:type="spellEnd"/>
+            <w:r>
+              <w:rPr>
+                <w:rFonts w:ascii="Courier New" w:hAnsi="Courier New" w:cs="Courier New"/>
+                <w:sz w:val="24"/>
+                <w:szCs w:val="24"/>
+              </w:rPr>
+              <w:t xml:space="preserve"> shows the list of books without the removed book</w:t>
             </w:r>
           </w:p>
         </w:tc>
@@ -6431,34 +6698,33 @@
                 <w:sz w:val="24"/>
                 <w:szCs w:val="24"/>
               </w:rPr>
-              <w:t>2. e-BookStore add the book to the books order</w:t>
-            </w:r>
-          </w:p>
-          <w:p>
-            <w:pPr>
-              <w:rPr>
-                <w:rFonts w:ascii="Courier New" w:hAnsi="Courier New" w:cs="Courier New"/>
-                <w:b/>
-                <w:bCs/>
+              <w:t>2. e-</w:t>
+            </w:r>
+            <w:proofErr w:type="spellStart"/>
+            <w:r>
+              <w:rPr>
+                <w:rFonts w:ascii="Courier New" w:hAnsi="Courier New" w:cs="Courier New"/>
                 <w:sz w:val="24"/>
                 <w:szCs w:val="24"/>
               </w:rPr>
-            </w:pPr>
-            <w:r>
-              <w:rPr>
-                <w:rFonts w:ascii="Courier New" w:hAnsi="Courier New" w:cs="Courier New"/>
-                <w:b/>
-                <w:bCs/>
+              <w:t>BookStore</w:t>
+            </w:r>
+            <w:proofErr w:type="spellEnd"/>
+            <w:r>
+              <w:rPr>
+                <w:rFonts w:ascii="Courier New" w:hAnsi="Courier New" w:cs="Courier New"/>
                 <w:sz w:val="24"/>
                 <w:szCs w:val="24"/>
               </w:rPr>
-              <w:t>Alternatives</w:t>
-            </w:r>
-          </w:p>
-          <w:p>
-            <w:pPr>
-              <w:rPr>
-                <w:rFonts w:ascii="Courier New" w:hAnsi="Courier New" w:cs="Courier New"/>
+              <w:t xml:space="preserve"> add the book to the books order</w:t>
+            </w:r>
+          </w:p>
+          <w:p>
+            <w:pPr>
+              <w:rPr>
+                <w:rFonts w:ascii="Courier New" w:hAnsi="Courier New" w:cs="Courier New"/>
+                <w:b/>
+                <w:bCs/>
                 <w:sz w:val="24"/>
                 <w:szCs w:val="24"/>
               </w:rPr>
@@ -6466,18 +6732,18 @@
             <w:r>
               <w:rPr>
                 <w:rFonts w:ascii="Courier New" w:hAnsi="Courier New" w:cs="Courier New"/>
+                <w:b/>
+                <w:bCs/>
                 <w:sz w:val="24"/>
                 <w:szCs w:val="24"/>
               </w:rPr>
-              <w:t xml:space="preserve">1. a. The selected book is already in the customer’s books order   </w:t>
-            </w:r>
-          </w:p>
-          <w:p>
-            <w:pPr>
-              <w:rPr>
-                <w:rFonts w:ascii="Courier New" w:hAnsi="Courier New" w:cs="Courier New"/>
-                <w:b/>
-                <w:bCs/>
+              <w:t>Alternatives</w:t>
+            </w:r>
+          </w:p>
+          <w:p>
+            <w:pPr>
+              <w:rPr>
+                <w:rFonts w:ascii="Courier New" w:hAnsi="Courier New" w:cs="Courier New"/>
                 <w:sz w:val="24"/>
                 <w:szCs w:val="24"/>
               </w:rPr>
@@ -6488,7 +6754,44 @@
                 <w:sz w:val="24"/>
                 <w:szCs w:val="24"/>
               </w:rPr>
-              <w:t>1. a. 1.  e-BookStore increments the number of copies of the book in the books order</w:t>
+              <w:t xml:space="preserve">1. a. The selected book is already in the customer’s books order   </w:t>
+            </w:r>
+          </w:p>
+          <w:p>
+            <w:pPr>
+              <w:rPr>
+                <w:rFonts w:ascii="Courier New" w:hAnsi="Courier New" w:cs="Courier New"/>
+                <w:b/>
+                <w:bCs/>
+                <w:sz w:val="24"/>
+                <w:szCs w:val="24"/>
+              </w:rPr>
+            </w:pPr>
+            <w:r>
+              <w:rPr>
+                <w:rFonts w:ascii="Courier New" w:hAnsi="Courier New" w:cs="Courier New"/>
+                <w:sz w:val="24"/>
+                <w:szCs w:val="24"/>
+              </w:rPr>
+              <w:t>1. a. 1.  e-</w:t>
+            </w:r>
+            <w:proofErr w:type="spellStart"/>
+            <w:r>
+              <w:rPr>
+                <w:rFonts w:ascii="Courier New" w:hAnsi="Courier New" w:cs="Courier New"/>
+                <w:sz w:val="24"/>
+                <w:szCs w:val="24"/>
+              </w:rPr>
+              <w:t>BookStore</w:t>
+            </w:r>
+            <w:proofErr w:type="spellEnd"/>
+            <w:r>
+              <w:rPr>
+                <w:rFonts w:ascii="Courier New" w:hAnsi="Courier New" w:cs="Courier New"/>
+                <w:sz w:val="24"/>
+                <w:szCs w:val="24"/>
+              </w:rPr>
+              <w:t xml:space="preserve"> increments the number of copies of the book in the books order</w:t>
             </w:r>
           </w:p>
         </w:tc>
@@ -6964,7 +7267,15 @@
                     <w:t>System adds b</w:t>
                   </w:r>
                   <w:r>
-                    <w:t xml:space="preserve">ook "a" with ID "aaaaa" to </w:t>
+                    <w:t>ook "a" with ID "</w:t>
+                  </w:r>
+                  <w:proofErr w:type="spellStart"/>
+                  <w:r>
+                    <w:t>aaaaa</w:t>
+                  </w:r>
+                  <w:proofErr w:type="spellEnd"/>
+                  <w:r>
+                    <w:t xml:space="preserve">" to </w:t>
                   </w:r>
                   <w:r>
                     <w:t>order.</w:t>
@@ -7193,7 +7504,15 @@
                     <w:t>System adds b</w:t>
                   </w:r>
                   <w:r>
-                    <w:t>ook "a" with ID "aaaaa" to order</w:t>
+                    <w:t>ook "a" with ID "</w:t>
+                  </w:r>
+                  <w:proofErr w:type="spellStart"/>
+                  <w:r>
+                    <w:t>aaaaa</w:t>
+                  </w:r>
+                  <w:proofErr w:type="spellEnd"/>
+                  <w:r>
+                    <w:t>" to order</w:t>
                   </w:r>
                   <w:r>
                     <w:t xml:space="preserve"> a second time.</w:t>
@@ -7347,7 +7666,25 @@
                 <w:sz w:val="24"/>
                 <w:szCs w:val="24"/>
               </w:rPr>
-              <w:t xml:space="preserve">2. e-BookStore shows the books order information </w:t>
+              <w:t>2. e-</w:t>
+            </w:r>
+            <w:proofErr w:type="spellStart"/>
+            <w:r>
+              <w:rPr>
+                <w:rFonts w:ascii="Courier New" w:hAnsi="Courier New" w:cs="Courier New"/>
+                <w:sz w:val="24"/>
+                <w:szCs w:val="24"/>
+              </w:rPr>
+              <w:t>BookStore</w:t>
+            </w:r>
+            <w:proofErr w:type="spellEnd"/>
+            <w:r>
+              <w:rPr>
+                <w:rFonts w:ascii="Courier New" w:hAnsi="Courier New" w:cs="Courier New"/>
+                <w:sz w:val="24"/>
+                <w:szCs w:val="24"/>
+              </w:rPr>
+              <w:t xml:space="preserve"> shows the books order information </w:t>
             </w:r>
           </w:p>
         </w:tc>
@@ -7940,34 +8277,33 @@
                 <w:sz w:val="24"/>
                 <w:szCs w:val="24"/>
               </w:rPr>
-              <w:t>2. e-BookStore updates the total cost for the book</w:t>
-            </w:r>
-          </w:p>
-          <w:p>
-            <w:pPr>
-              <w:rPr>
-                <w:rFonts w:ascii="Courier New" w:hAnsi="Courier New" w:cs="Courier New"/>
-                <w:b/>
-                <w:bCs/>
+              <w:t>2. e-</w:t>
+            </w:r>
+            <w:proofErr w:type="spellStart"/>
+            <w:r>
+              <w:rPr>
+                <w:rFonts w:ascii="Courier New" w:hAnsi="Courier New" w:cs="Courier New"/>
                 <w:sz w:val="24"/>
                 <w:szCs w:val="24"/>
               </w:rPr>
-            </w:pPr>
-            <w:r>
-              <w:rPr>
-                <w:rFonts w:ascii="Courier New" w:hAnsi="Courier New" w:cs="Courier New"/>
-                <w:b/>
-                <w:bCs/>
+              <w:t>BookStore</w:t>
+            </w:r>
+            <w:proofErr w:type="spellEnd"/>
+            <w:r>
+              <w:rPr>
+                <w:rFonts w:ascii="Courier New" w:hAnsi="Courier New" w:cs="Courier New"/>
                 <w:sz w:val="24"/>
                 <w:szCs w:val="24"/>
               </w:rPr>
-              <w:t xml:space="preserve">Alternatives </w:t>
-            </w:r>
-          </w:p>
-          <w:p>
-            <w:pPr>
-              <w:rPr>
-                <w:rFonts w:ascii="Courier New" w:hAnsi="Courier New" w:cs="Courier New"/>
+              <w:t xml:space="preserve"> updates the total cost for the book</w:t>
+            </w:r>
+          </w:p>
+          <w:p>
+            <w:pPr>
+              <w:rPr>
+                <w:rFonts w:ascii="Courier New" w:hAnsi="Courier New" w:cs="Courier New"/>
+                <w:b/>
+                <w:bCs/>
                 <w:sz w:val="24"/>
                 <w:szCs w:val="24"/>
               </w:rPr>
@@ -7975,10 +8311,12 @@
             <w:r>
               <w:rPr>
                 <w:rFonts w:ascii="Courier New" w:hAnsi="Courier New" w:cs="Courier New"/>
+                <w:b/>
+                <w:bCs/>
                 <w:sz w:val="24"/>
                 <w:szCs w:val="24"/>
               </w:rPr>
-              <w:t xml:space="preserve">1. a. New number of copies is less or equal to 0   </w:t>
+              <w:t xml:space="preserve">Alternatives </w:t>
             </w:r>
           </w:p>
           <w:p>
@@ -7995,15 +8333,13 @@
                 <w:sz w:val="24"/>
                 <w:szCs w:val="24"/>
               </w:rPr>
-              <w:t xml:space="preserve">1. a. 1.  e-BookStore updates the total cost for the book to 0   </w:t>
-            </w:r>
-          </w:p>
-          <w:p>
-            <w:pPr>
-              <w:rPr>
-                <w:rFonts w:ascii="Courier New" w:hAnsi="Courier New" w:cs="Courier New"/>
-                <w:b/>
-                <w:bCs/>
+              <w:t xml:space="preserve">1. a. New number of copies is less or equal to 0   </w:t>
+            </w:r>
+          </w:p>
+          <w:p>
+            <w:pPr>
+              <w:rPr>
+                <w:rFonts w:ascii="Courier New" w:hAnsi="Courier New" w:cs="Courier New"/>
                 <w:sz w:val="24"/>
                 <w:szCs w:val="24"/>
               </w:rPr>
@@ -8014,7 +8350,62 @@
                 <w:sz w:val="24"/>
                 <w:szCs w:val="24"/>
               </w:rPr>
-              <w:t>1. a. 2.  e-BookStore removes the book from the books order</w:t>
+              <w:t>1. a. 1.  e-</w:t>
+            </w:r>
+            <w:proofErr w:type="spellStart"/>
+            <w:r>
+              <w:rPr>
+                <w:rFonts w:ascii="Courier New" w:hAnsi="Courier New" w:cs="Courier New"/>
+                <w:sz w:val="24"/>
+                <w:szCs w:val="24"/>
+              </w:rPr>
+              <w:t>BookStore</w:t>
+            </w:r>
+            <w:proofErr w:type="spellEnd"/>
+            <w:r>
+              <w:rPr>
+                <w:rFonts w:ascii="Courier New" w:hAnsi="Courier New" w:cs="Courier New"/>
+                <w:sz w:val="24"/>
+                <w:szCs w:val="24"/>
+              </w:rPr>
+              <w:t xml:space="preserve"> updates the total cost for the book to 0   </w:t>
+            </w:r>
+          </w:p>
+          <w:p>
+            <w:pPr>
+              <w:rPr>
+                <w:rFonts w:ascii="Courier New" w:hAnsi="Courier New" w:cs="Courier New"/>
+                <w:b/>
+                <w:bCs/>
+                <w:sz w:val="24"/>
+                <w:szCs w:val="24"/>
+              </w:rPr>
+            </w:pPr>
+            <w:r>
+              <w:rPr>
+                <w:rFonts w:ascii="Courier New" w:hAnsi="Courier New" w:cs="Courier New"/>
+                <w:sz w:val="24"/>
+                <w:szCs w:val="24"/>
+              </w:rPr>
+              <w:t>1. a. 2.  e-</w:t>
+            </w:r>
+            <w:proofErr w:type="spellStart"/>
+            <w:r>
+              <w:rPr>
+                <w:rFonts w:ascii="Courier New" w:hAnsi="Courier New" w:cs="Courier New"/>
+                <w:sz w:val="24"/>
+                <w:szCs w:val="24"/>
+              </w:rPr>
+              <w:t>BookStore</w:t>
+            </w:r>
+            <w:proofErr w:type="spellEnd"/>
+            <w:r>
+              <w:rPr>
+                <w:rFonts w:ascii="Courier New" w:hAnsi="Courier New" w:cs="Courier New"/>
+                <w:sz w:val="24"/>
+                <w:szCs w:val="24"/>
+              </w:rPr>
+              <w:t xml:space="preserve"> removes the book from the books order</w:t>
             </w:r>
           </w:p>
         </w:tc>
@@ -8879,7 +9270,25 @@
                 <w:sz w:val="24"/>
                 <w:szCs w:val="24"/>
               </w:rPr>
-              <w:t>2. e-BookStore processes the books order and display the information</w:t>
+              <w:t>2. e-</w:t>
+            </w:r>
+            <w:proofErr w:type="spellStart"/>
+            <w:r>
+              <w:rPr>
+                <w:rFonts w:ascii="Courier New" w:hAnsi="Courier New" w:cs="Courier New"/>
+                <w:sz w:val="24"/>
+                <w:szCs w:val="24"/>
+              </w:rPr>
+              <w:t>BookStore</w:t>
+            </w:r>
+            <w:proofErr w:type="spellEnd"/>
+            <w:r>
+              <w:rPr>
+                <w:rFonts w:ascii="Courier New" w:hAnsi="Courier New" w:cs="Courier New"/>
+                <w:sz w:val="24"/>
+                <w:szCs w:val="24"/>
+              </w:rPr>
+              <w:t xml:space="preserve"> processes the books order and display the information</w:t>
             </w:r>
           </w:p>
         </w:tc>
@@ -9504,7 +9913,25 @@
                 <w:sz w:val="24"/>
                 <w:szCs w:val="24"/>
               </w:rPr>
-              <w:t>2. e-BookStore displays information in the selected language</w:t>
+              <w:t>2. e-</w:t>
+            </w:r>
+            <w:proofErr w:type="spellStart"/>
+            <w:r>
+              <w:rPr>
+                <w:rFonts w:ascii="Courier New" w:hAnsi="Courier New" w:cs="Courier New"/>
+                <w:sz w:val="24"/>
+                <w:szCs w:val="24"/>
+              </w:rPr>
+              <w:t>BookStore</w:t>
+            </w:r>
+            <w:proofErr w:type="spellEnd"/>
+            <w:r>
+              <w:rPr>
+                <w:rFonts w:ascii="Courier New" w:hAnsi="Courier New" w:cs="Courier New"/>
+                <w:sz w:val="24"/>
+                <w:szCs w:val="24"/>
+              </w:rPr>
+              <w:t xml:space="preserve"> displays information in the selected language</w:t>
             </w:r>
           </w:p>
         </w:tc>
@@ -9999,11 +10426,19 @@
       <w:r>
         <w:t xml:space="preserve">Please find all my tests in </w:t>
       </w:r>
+      <w:proofErr w:type="spellStart"/>
       <w:r>
         <w:rPr>
           <w:rFonts w:ascii="Courier New" w:hAnsi="Courier New" w:cs="Courier New"/>
         </w:rPr>
-        <w:t>BookStoreApp/src/test/java/selenium/SeleniumTest.java</w:t>
+        <w:t>BookStoreApp</w:t>
+      </w:r>
+      <w:proofErr w:type="spellEnd"/>
+      <w:r>
+        <w:rPr>
+          <w:rFonts w:ascii="Courier New" w:hAnsi="Courier New" w:cs="Courier New"/>
+        </w:rPr>
+        <w:t>/src/test/java/selenium/SeleniumTest.java</w:t>
       </w:r>
       <w:r>
         <w:t>.</w:t>
@@ -10011,13 +10446,22 @@
     </w:p>
     <w:p>
       <w:r>
-        <w:t>All test-case tests use the same name they were given in Q2; functional positive and negative tests are also named appropriately (</w:t>
+        <w:t>All test-case tests use the same name they were given in Q2</w:t>
+      </w:r>
+      <w:r>
+        <w:t>, with the letter G in front (see reasons below)</w:t>
+      </w:r>
+      <w:r>
+        <w:t>; functional positive and negative tests are also named appropriately (</w:t>
       </w:r>
       <w:r>
         <w:t>i.e.,</w:t>
       </w:r>
       <w:r>
         <w:t xml:space="preserve"> "F4PosTest" for the positive test situation for F4).</w:t>
+      </w:r>
+      <w:r>
+        <w:t xml:space="preserve"> Due to Java method naming rules, commas have been removed ("2.1" becomes "21").</w:t>
       </w:r>
     </w:p>
     <w:p>
@@ -10042,9 +10486,38 @@
           <w:ilvl w:val="0"/>
           <w:numId w:val="1"/>
         </w:numPr>
+        <w:jc w:val="both"/>
+        <w:rPr>
+          <w:color w:val="FF0000"/>
+        </w:rPr>
       </w:pPr>
       <w:r>
-        <w:t>None so far</w:t>
+        <w:rPr>
+          <w:b/>
+          <w:bCs/>
+          <w:color w:val="FF0000"/>
+        </w:rPr>
+        <w:t>Test Interdependence</w:t>
+      </w:r>
+      <w:r>
+        <w:rPr>
+          <w:color w:val="FF0000"/>
+        </w:rPr>
+        <w:t xml:space="preserve">: To cut down on time, I do not reset the environment in between each test. This comes with some disadvantages: it is possible that runs running first will result in later tests failing (such as a test that deletes all books in the catalogue). To prevent this, I force </w:t>
+      </w:r>
+      <w:proofErr w:type="spellStart"/>
+      <w:r>
+        <w:rPr>
+          <w:color w:val="FF0000"/>
+        </w:rPr>
+        <w:t>JQuery</w:t>
+      </w:r>
+      <w:proofErr w:type="spellEnd"/>
+      <w:r>
+        <w:rPr>
+          <w:color w:val="FF0000"/>
+        </w:rPr>
+        <w:t xml:space="preserve"> to go through tests in alphabetical order; this explains the addition of the "G" letter in front of </w:t>
       </w:r>
     </w:p>
     <w:p>
@@ -10054,7 +10527,195 @@
           <w:ilvl w:val="0"/>
           <w:numId w:val="1"/>
         </w:numPr>
+        <w:jc w:val="both"/>
       </w:pPr>
+      <w:r>
+        <w:rPr>
+          <w:b/>
+          <w:bCs/>
+        </w:rPr>
+        <w:t>F3PosTest</w:t>
+      </w:r>
+      <w:r>
+        <w:t>: Verification via asserts cannot be done here without first checking the order list, which would make F3PosTest the exact same as F4PosTest. I assume it is acceptable not to have verification in this instance</w:t>
+      </w:r>
+      <w:r>
+        <w:t xml:space="preserve"> (we're only checking that this doesn't crash the app).</w:t>
+      </w:r>
+    </w:p>
+    <w:p>
+      <w:pPr>
+        <w:pStyle w:val="ListParagraph"/>
+        <w:numPr>
+          <w:ilvl w:val="0"/>
+          <w:numId w:val="1"/>
+        </w:numPr>
+        <w:jc w:val="both"/>
+      </w:pPr>
+      <w:r>
+        <w:rPr>
+          <w:b/>
+          <w:bCs/>
+        </w:rPr>
+        <w:t>F3NegTest</w:t>
+      </w:r>
+      <w:r>
+        <w:t>: Cannot be implemented as the app has no concept of "availability" for book</w:t>
+      </w:r>
+      <w:r>
+        <w:t>s</w:t>
+      </w:r>
+      <w:r>
+        <w:t>. It</w:t>
+      </w:r>
+      <w:r>
+        <w:t xml:space="preserve"> is</w:t>
+      </w:r>
+      <w:r>
+        <w:t xml:space="preserve"> not possible to both use this feature and get a negative result.</w:t>
+      </w:r>
+    </w:p>
+    <w:p>
+      <w:pPr>
+        <w:pStyle w:val="ListParagraph"/>
+        <w:numPr>
+          <w:ilvl w:val="0"/>
+          <w:numId w:val="1"/>
+        </w:numPr>
+        <w:jc w:val="both"/>
+      </w:pPr>
+      <w:r>
+        <w:rPr>
+          <w:b/>
+          <w:bCs/>
+        </w:rPr>
+        <w:t>F4NegTest</w:t>
+      </w:r>
+      <w:r>
+        <w:t>: I make the assumption that the order page, especially the button to checkout, should not be displayed for an empty order. As this is not the case in our app, this is an expected test failure.</w:t>
+      </w:r>
+    </w:p>
+    <w:p>
+      <w:pPr>
+        <w:pStyle w:val="ListParagraph"/>
+        <w:numPr>
+          <w:ilvl w:val="0"/>
+          <w:numId w:val="1"/>
+        </w:numPr>
+        <w:jc w:val="both"/>
+      </w:pPr>
+      <w:r>
+        <w:rPr>
+          <w:b/>
+          <w:bCs/>
+        </w:rPr>
+        <w:t>F51NegTest</w:t>
+      </w:r>
+      <w:r>
+        <w:rPr>
+          <w:b/>
+          <w:bCs/>
+        </w:rPr>
+        <w:t xml:space="preserve">: </w:t>
+      </w:r>
+      <w:r>
+        <w:t>According to Use Case 8, changing the number of copies to 0 for a book in an order should remove it from the table. This is not correctly implemented. If it were, it would render a F5.1 negative test scenario impossible</w:t>
+      </w:r>
+      <w:r>
+        <w:t>:</w:t>
+      </w:r>
+      <w:r>
+        <w:t xml:space="preserve"> there would be no scenario where using this feature would lead to a negative result. I make the assumption that it is acceptable in this instance to test for the negative test scenario that </w:t>
+      </w:r>
+      <w:r>
+        <w:rPr>
+          <w:i/>
+          <w:iCs/>
+        </w:rPr>
+        <w:t>becomes possible</w:t>
+      </w:r>
+      <w:r>
+        <w:t xml:space="preserve"> due to this incorrect implementation. </w:t>
+      </w:r>
+      <w:r>
+        <w:t xml:space="preserve">Similarly, </w:t>
+      </w:r>
+      <w:r>
+        <w:t xml:space="preserve">my </w:t>
+      </w:r>
+      <w:r>
+        <w:rPr>
+          <w:b/>
+          <w:bCs/>
+        </w:rPr>
+        <w:t>F51PosTest</w:t>
+      </w:r>
+      <w:r>
+        <w:t xml:space="preserve"> </w:t>
+      </w:r>
+      <w:r>
+        <w:t xml:space="preserve">implementation </w:t>
+      </w:r>
+      <w:r>
+        <w:t xml:space="preserve">is not actually what </w:t>
+      </w:r>
+      <w:r>
+        <w:t>we would</w:t>
+      </w:r>
+      <w:r>
+        <w:t xml:space="preserve"> want; we wouldn't be able to check for the price being reduced to $0 if the item was removed from the table.</w:t>
+      </w:r>
+    </w:p>
+    <w:p>
+      <w:pPr>
+        <w:pStyle w:val="ListParagraph"/>
+        <w:numPr>
+          <w:ilvl w:val="0"/>
+          <w:numId w:val="1"/>
+        </w:numPr>
+        <w:jc w:val="both"/>
+      </w:pPr>
+      <w:r>
+        <w:rPr>
+          <w:b/>
+          <w:bCs/>
+        </w:rPr>
+        <w:t>F61NegTest</w:t>
+      </w:r>
+      <w:r>
+        <w:t>: This is another expected test failure resulting from the app letting us view and checkout an empty order.</w:t>
+      </w:r>
+    </w:p>
+    <w:p>
+      <w:pPr>
+        <w:pStyle w:val="ListParagraph"/>
+        <w:numPr>
+          <w:ilvl w:val="0"/>
+          <w:numId w:val="1"/>
+        </w:numPr>
+        <w:jc w:val="both"/>
+      </w:pPr>
+      <w:r>
+        <w:rPr>
+          <w:b/>
+          <w:bCs/>
+        </w:rPr>
+        <w:t>F7NegTest</w:t>
+      </w:r>
+      <w:r>
+        <w:t>:</w:t>
+      </w:r>
+      <w:r>
+        <w:t xml:space="preserve"> Cannot be implemented as the app has no concept of "</w:t>
+      </w:r>
+      <w:proofErr w:type="spellStart"/>
+      <w:r>
+        <w:t>undeletability</w:t>
+      </w:r>
+      <w:proofErr w:type="spellEnd"/>
+      <w:r>
+        <w:t xml:space="preserve">" for books (see notes of Q1). </w:t>
+      </w:r>
     </w:p>
     <w:p>
       <w:pPr>
@@ -10081,6 +10742,7 @@
         <w:rPr>
           <w:noProof/>
         </w:rPr>
+        <w:lastRenderedPageBreak/>
         <w:drawing>
           <wp:inline distT="0" distB="0" distL="0" distR="0" wp14:anchorId="269A3CC9" wp14:editId="1CBEE6EC">
             <wp:extent cx="5943600" cy="2947670"/>

</xml_diff>

<commit_message>
use case tests done
</commit_message>
<xml_diff>
--- a/hw3-final/HW3 Answers - Guillaume Labasse 300132984.docx
+++ b/hw3-final/HW3 Answers - Guillaume Labasse 300132984.docx
@@ -1115,15 +1115,7 @@
         <w:t>. There is no way to both use this feature and get a negative result.</w:t>
       </w:r>
       <w:r>
-        <w:t xml:space="preserve"> As I added the concept of “availability” for F3, you may also consider the concept of “</w:t>
-      </w:r>
-      <w:proofErr w:type="spellStart"/>
-      <w:r>
-        <w:t>undeletability</w:t>
-      </w:r>
-      <w:proofErr w:type="spellEnd"/>
-      <w:r>
-        <w:t xml:space="preserve">” for a better F7 negative test scenario, but I was unable to come up with </w:t>
+        <w:t xml:space="preserve"> As I added the concept of “availability” for F3, you may also consider the concept of “undeletability” for a better F7 negative test scenario, but I was unable to come up with </w:t>
       </w:r>
       <w:r>
         <w:t xml:space="preserve">acceptable </w:t>
@@ -1243,21 +1235,7 @@
               <w:rPr>
                 <w:rFonts w:ascii="Courier New" w:hAnsi="Courier New" w:cs="Courier New"/>
               </w:rPr>
-              <w:t>2. e-</w:t>
-            </w:r>
-            <w:proofErr w:type="spellStart"/>
-            <w:r>
-              <w:rPr>
-                <w:rFonts w:ascii="Courier New" w:hAnsi="Courier New" w:cs="Courier New"/>
-              </w:rPr>
-              <w:t>BookStore</w:t>
-            </w:r>
-            <w:proofErr w:type="spellEnd"/>
-            <w:r>
-              <w:rPr>
-                <w:rFonts w:ascii="Courier New" w:hAnsi="Courier New" w:cs="Courier New"/>
-              </w:rPr>
-              <w:t xml:space="preserve"> asks for login credentials</w:t>
+              <w:t>2. e-BookStore asks for login credentials</w:t>
             </w:r>
           </w:p>
           <w:p>
@@ -1283,21 +1261,7 @@
               <w:rPr>
                 <w:rFonts w:ascii="Courier New" w:hAnsi="Courier New" w:cs="Courier New"/>
               </w:rPr>
-              <w:t>4.  e-</w:t>
-            </w:r>
-            <w:proofErr w:type="spellStart"/>
-            <w:r>
-              <w:rPr>
-                <w:rFonts w:ascii="Courier New" w:hAnsi="Courier New" w:cs="Courier New"/>
-              </w:rPr>
-              <w:t>BookStore</w:t>
-            </w:r>
-            <w:proofErr w:type="spellEnd"/>
-            <w:r>
-              <w:rPr>
-                <w:rFonts w:ascii="Courier New" w:hAnsi="Courier New" w:cs="Courier New"/>
-              </w:rPr>
-              <w:t xml:space="preserve"> presents administrators operations page</w:t>
+              <w:t>4.  e-BookStore presents administrators operations page</w:t>
             </w:r>
           </w:p>
           <w:p>
@@ -1340,21 +1304,7 @@
               <w:rPr>
                 <w:rFonts w:ascii="Courier New" w:hAnsi="Courier New" w:cs="Courier New"/>
               </w:rPr>
-              <w:t>3. a. 1. e-</w:t>
-            </w:r>
-            <w:proofErr w:type="spellStart"/>
-            <w:r>
-              <w:rPr>
-                <w:rFonts w:ascii="Courier New" w:hAnsi="Courier New" w:cs="Courier New"/>
-              </w:rPr>
-              <w:t>BookStore</w:t>
-            </w:r>
-            <w:proofErr w:type="spellEnd"/>
-            <w:r>
-              <w:rPr>
-                <w:rFonts w:ascii="Courier New" w:hAnsi="Courier New" w:cs="Courier New"/>
-              </w:rPr>
-              <w:t xml:space="preserve"> displays invalid credentials error message   </w:t>
+              <w:t xml:space="preserve">3. a. 1. e-BookStore displays invalid credentials error message   </w:t>
             </w:r>
           </w:p>
           <w:p>
@@ -2309,25 +2259,7 @@
                 <w:sz w:val="24"/>
                 <w:szCs w:val="24"/>
               </w:rPr>
-              <w:t>2. e-</w:t>
-            </w:r>
-            <w:proofErr w:type="spellStart"/>
-            <w:r>
-              <w:rPr>
-                <w:rFonts w:ascii="Courier New" w:hAnsi="Courier New" w:cs="Courier New"/>
-                <w:sz w:val="24"/>
-                <w:szCs w:val="24"/>
-              </w:rPr>
-              <w:t>BookStore</w:t>
-            </w:r>
-            <w:proofErr w:type="spellEnd"/>
-            <w:r>
-              <w:rPr>
-                <w:rFonts w:ascii="Courier New" w:hAnsi="Courier New" w:cs="Courier New"/>
-                <w:sz w:val="24"/>
-                <w:szCs w:val="24"/>
-              </w:rPr>
-              <w:t xml:space="preserve"> acknowledges that Administrator has Signed out</w:t>
+              <w:t>2. e-BookStore acknowledges that Administrator has Signed out</w:t>
             </w:r>
             <w:r>
               <w:rPr>
@@ -2956,33 +2888,34 @@
                 <w:sz w:val="18"/>
                 <w:szCs w:val="18"/>
               </w:rPr>
-              <w:t>2. e-</w:t>
-            </w:r>
-            <w:proofErr w:type="spellStart"/>
-            <w:r>
-              <w:rPr>
-                <w:rFonts w:ascii="Courier New" w:hAnsi="Courier New" w:cs="Courier New"/>
+              <w:t>2. e-BookStore acknowledge the book addition to the catalogue</w:t>
+            </w:r>
+          </w:p>
+          <w:p>
+            <w:pPr>
+              <w:rPr>
+                <w:rFonts w:ascii="Courier New" w:hAnsi="Courier New" w:cs="Courier New"/>
+                <w:b/>
+                <w:bCs/>
                 <w:sz w:val="18"/>
                 <w:szCs w:val="18"/>
               </w:rPr>
-              <w:t>BookStore</w:t>
-            </w:r>
-            <w:proofErr w:type="spellEnd"/>
-            <w:r>
-              <w:rPr>
-                <w:rFonts w:ascii="Courier New" w:hAnsi="Courier New" w:cs="Courier New"/>
+            </w:pPr>
+            <w:r>
+              <w:rPr>
+                <w:rFonts w:ascii="Courier New" w:hAnsi="Courier New" w:cs="Courier New"/>
+                <w:b/>
+                <w:bCs/>
                 <w:sz w:val="18"/>
                 <w:szCs w:val="18"/>
               </w:rPr>
-              <w:t xml:space="preserve"> acknowledge the book addition to the catalogue</w:t>
-            </w:r>
-          </w:p>
-          <w:p>
-            <w:pPr>
-              <w:rPr>
-                <w:rFonts w:ascii="Courier New" w:hAnsi="Courier New" w:cs="Courier New"/>
-                <w:b/>
-                <w:bCs/>
+              <w:t xml:space="preserve">Alternatives </w:t>
+            </w:r>
+          </w:p>
+          <w:p>
+            <w:pPr>
+              <w:rPr>
+                <w:rFonts w:ascii="Courier New" w:hAnsi="Courier New" w:cs="Courier New"/>
                 <w:sz w:val="18"/>
                 <w:szCs w:val="18"/>
               </w:rPr>
@@ -2990,12 +2923,10 @@
             <w:r>
               <w:rPr>
                 <w:rFonts w:ascii="Courier New" w:hAnsi="Courier New" w:cs="Courier New"/>
-                <w:b/>
-                <w:bCs/>
                 <w:sz w:val="18"/>
                 <w:szCs w:val="18"/>
               </w:rPr>
-              <w:t xml:space="preserve">Alternatives </w:t>
+              <w:t xml:space="preserve">1. a. Wrong or missing information   </w:t>
             </w:r>
           </w:p>
           <w:p>
@@ -3012,7 +2943,7 @@
                 <w:sz w:val="18"/>
                 <w:szCs w:val="18"/>
               </w:rPr>
-              <w:t xml:space="preserve">1. a. Wrong or missing information   </w:t>
+              <w:t xml:space="preserve">1. a. 1. e-BookStore displays the pertinent error messages   </w:t>
             </w:r>
           </w:p>
           <w:p>
@@ -3029,25 +2960,24 @@
                 <w:sz w:val="18"/>
                 <w:szCs w:val="18"/>
               </w:rPr>
-              <w:t>1. a. 1. e-</w:t>
-            </w:r>
-            <w:proofErr w:type="spellStart"/>
-            <w:r>
+              <w:t>1. a. 2. GOTO Step 1</w:t>
+            </w:r>
+          </w:p>
+          <w:p>
+            <w:pPr>
               <w:rPr>
                 <w:rFonts w:ascii="Courier New" w:hAnsi="Courier New" w:cs="Courier New"/>
                 <w:sz w:val="18"/>
                 <w:szCs w:val="18"/>
               </w:rPr>
-              <w:t>BookStore</w:t>
-            </w:r>
-            <w:proofErr w:type="spellEnd"/>
+            </w:pPr>
             <w:r>
               <w:rPr>
                 <w:rFonts w:ascii="Courier New" w:hAnsi="Courier New" w:cs="Courier New"/>
                 <w:sz w:val="18"/>
                 <w:szCs w:val="18"/>
               </w:rPr>
-              <w:t xml:space="preserve"> displays the pertinent error messages   </w:t>
+              <w:t xml:space="preserve">1. b. Duplicated book id    </w:t>
             </w:r>
           </w:p>
           <w:p>
@@ -3064,59 +2994,7 @@
                 <w:sz w:val="18"/>
                 <w:szCs w:val="18"/>
               </w:rPr>
-              <w:t>1. a. 2. GOTO Step 1</w:t>
-            </w:r>
-          </w:p>
-          <w:p>
-            <w:pPr>
-              <w:rPr>
-                <w:rFonts w:ascii="Courier New" w:hAnsi="Courier New" w:cs="Courier New"/>
-                <w:sz w:val="18"/>
-                <w:szCs w:val="18"/>
-              </w:rPr>
-            </w:pPr>
-            <w:r>
-              <w:rPr>
-                <w:rFonts w:ascii="Courier New" w:hAnsi="Courier New" w:cs="Courier New"/>
-                <w:sz w:val="18"/>
-                <w:szCs w:val="18"/>
-              </w:rPr>
-              <w:t xml:space="preserve">1. b. Duplicated book id    </w:t>
-            </w:r>
-          </w:p>
-          <w:p>
-            <w:pPr>
-              <w:rPr>
-                <w:rFonts w:ascii="Courier New" w:hAnsi="Courier New" w:cs="Courier New"/>
-                <w:sz w:val="18"/>
-                <w:szCs w:val="18"/>
-              </w:rPr>
-            </w:pPr>
-            <w:r>
-              <w:rPr>
-                <w:rFonts w:ascii="Courier New" w:hAnsi="Courier New" w:cs="Courier New"/>
-                <w:sz w:val="18"/>
-                <w:szCs w:val="18"/>
-              </w:rPr>
-              <w:t>1. b. 1. e-</w:t>
-            </w:r>
-            <w:proofErr w:type="spellStart"/>
-            <w:r>
-              <w:rPr>
-                <w:rFonts w:ascii="Courier New" w:hAnsi="Courier New" w:cs="Courier New"/>
-                <w:sz w:val="18"/>
-                <w:szCs w:val="18"/>
-              </w:rPr>
-              <w:t>BookStore</w:t>
-            </w:r>
-            <w:proofErr w:type="spellEnd"/>
-            <w:r>
-              <w:rPr>
-                <w:rFonts w:ascii="Courier New" w:hAnsi="Courier New" w:cs="Courier New"/>
-                <w:sz w:val="18"/>
-                <w:szCs w:val="18"/>
-              </w:rPr>
-              <w:t xml:space="preserve"> displays a duplicated book id error message    </w:t>
+              <w:t xml:space="preserve">1. b. 1. e-BookStore displays a duplicated book id error message    </w:t>
             </w:r>
           </w:p>
           <w:p>
@@ -4005,7 +3883,13 @@
                 </w:tcPr>
                 <w:p>
                   <w:r>
-                    <w:t>Admin enters "a" in all fields</w:t>
+                    <w:t>Admin enters "</w:t>
+                  </w:r>
+                  <w:r>
+                    <w:t>z</w:t>
+                  </w:r>
+                  <w:r>
+                    <w:t>" in all fields</w:t>
                   </w:r>
                   <w:r>
                     <w:t xml:space="preserve"> &amp; clicks </w:t>
@@ -4056,13 +3940,11 @@
                 </w:tcPr>
                 <w:p>
                   <w:r>
-                    <w:t>Admin enters "</w:t>
-                  </w:r>
-                  <w:proofErr w:type="spellStart"/>
-                  <w:r>
-                    <w:t>aaaaa</w:t>
-                  </w:r>
-                  <w:proofErr w:type="spellEnd"/>
+                    <w:t>Admin enters "a</w:t>
+                  </w:r>
+                  <w:r>
+                    <w:t>zaza</w:t>
+                  </w:r>
                   <w:r>
                     <w:t>" as ID and 1 as Cost</w:t>
                   </w:r>
@@ -4178,19 +4060,11 @@
               <w:t xml:space="preserve">: </w:t>
             </w:r>
             <w:r>
-              <w:t>Admin is logged in; AddBook</w:t>
-            </w:r>
-            <w:r>
-              <w:t>TC</w:t>
-            </w:r>
-            <w:r>
-              <w:t>2; valid information entered with ID "</w:t>
-            </w:r>
-            <w:proofErr w:type="spellStart"/>
-            <w:r>
-              <w:t>aaaaa</w:t>
-            </w:r>
-            <w:proofErr w:type="spellEnd"/>
+              <w:t>Admin is logged in; valid information entered with ID "</w:t>
+            </w:r>
+            <w:r>
+              <w:t>hall001</w:t>
+            </w:r>
             <w:r>
               <w:t>"</w:t>
             </w:r>
@@ -4349,15 +4223,7 @@
                     <w:t>A</w:t>
                   </w:r>
                   <w:r>
-                    <w:t>dmin enters "</w:t>
-                  </w:r>
-                  <w:proofErr w:type="spellStart"/>
-                  <w:r>
-                    <w:t>bbbbbb</w:t>
-                  </w:r>
-                  <w:proofErr w:type="spellEnd"/>
-                  <w:r>
-                    <w:t>" ID &amp;</w:t>
+                    <w:t>dmin enters "bbbbbb" ID &amp;</w:t>
                   </w:r>
                   <w:r>
                     <w:t xml:space="preserve"> clicks Add </w:t>
@@ -4456,16 +4322,10 @@
               <w:t>Setup</w:t>
             </w:r>
             <w:r>
-              <w:t xml:space="preserve">: Admin is logged in; </w:t>
-            </w:r>
-            <w:r>
-              <w:t>AddBook</w:t>
-            </w:r>
-            <w:r>
-              <w:t>TC</w:t>
-            </w:r>
-            <w:r>
-              <w:t xml:space="preserve">2; </w:t>
+              <w:t>: Admin is logged in</w:t>
+            </w:r>
+            <w:r>
+              <w:t xml:space="preserve">; </w:t>
             </w:r>
             <w:r>
               <w:t>no information</w:t>
@@ -4627,11 +4487,9 @@
                   <w:r>
                     <w:t>Admin enters "a" in all fields, "</w:t>
                   </w:r>
-                  <w:proofErr w:type="spellStart"/>
-                  <w:r>
-                    <w:t>aaaaa</w:t>
-                  </w:r>
-                  <w:proofErr w:type="spellEnd"/>
+                  <w:r>
+                    <w:t>hall001</w:t>
+                  </w:r>
                   <w:r>
                     <w:t>" as ID and 1 as cost &amp; clicks Add</w:t>
                   </w:r>
@@ -4675,15 +4533,7 @@
                 </w:tcPr>
                 <w:p>
                   <w:r>
-                    <w:t>Admin enters "</w:t>
-                  </w:r>
-                  <w:proofErr w:type="spellStart"/>
-                  <w:r>
-                    <w:t>ccccccc</w:t>
-                  </w:r>
-                  <w:proofErr w:type="spellEnd"/>
-                  <w:r>
-                    <w:t>" as ID &amp; clicks add</w:t>
+                    <w:t>Admin enters "ccccccc" as ID &amp; clicks add</w:t>
                   </w:r>
                 </w:p>
               </w:tc>
@@ -4842,33 +4692,34 @@
                 <w:sz w:val="18"/>
                 <w:szCs w:val="18"/>
               </w:rPr>
-              <w:t>2. e-</w:t>
-            </w:r>
-            <w:proofErr w:type="spellStart"/>
-            <w:r>
-              <w:rPr>
-                <w:rFonts w:ascii="Courier New" w:hAnsi="Courier New" w:cs="Courier New"/>
+              <w:t>2. e-BookStore shows a list of books satisfying the selected category</w:t>
+            </w:r>
+          </w:p>
+          <w:p>
+            <w:pPr>
+              <w:rPr>
+                <w:rFonts w:ascii="Courier New" w:hAnsi="Courier New" w:cs="Courier New"/>
+                <w:b/>
+                <w:bCs/>
                 <w:sz w:val="18"/>
                 <w:szCs w:val="18"/>
               </w:rPr>
-              <w:t>BookStore</w:t>
-            </w:r>
-            <w:proofErr w:type="spellEnd"/>
-            <w:r>
-              <w:rPr>
-                <w:rFonts w:ascii="Courier New" w:hAnsi="Courier New" w:cs="Courier New"/>
+            </w:pPr>
+            <w:r>
+              <w:rPr>
+                <w:rFonts w:ascii="Courier New" w:hAnsi="Courier New" w:cs="Courier New"/>
+                <w:b/>
+                <w:bCs/>
                 <w:sz w:val="18"/>
                 <w:szCs w:val="18"/>
               </w:rPr>
-              <w:t xml:space="preserve"> shows a list of books satisfying the selected category</w:t>
-            </w:r>
-          </w:p>
-          <w:p>
-            <w:pPr>
-              <w:rPr>
-                <w:rFonts w:ascii="Courier New" w:hAnsi="Courier New" w:cs="Courier New"/>
-                <w:b/>
-                <w:bCs/>
+              <w:t xml:space="preserve">Alternatives </w:t>
+            </w:r>
+          </w:p>
+          <w:p>
+            <w:pPr>
+              <w:rPr>
+                <w:rFonts w:ascii="Courier New" w:hAnsi="Courier New" w:cs="Courier New"/>
                 <w:sz w:val="18"/>
                 <w:szCs w:val="18"/>
               </w:rPr>
@@ -4876,12 +4727,10 @@
             <w:r>
               <w:rPr>
                 <w:rFonts w:ascii="Courier New" w:hAnsi="Courier New" w:cs="Courier New"/>
-                <w:b/>
-                <w:bCs/>
                 <w:sz w:val="18"/>
                 <w:szCs w:val="18"/>
               </w:rPr>
-              <w:t xml:space="preserve">Alternatives </w:t>
+              <w:t xml:space="preserve">1. a. No category was specified   </w:t>
             </w:r>
           </w:p>
           <w:p>
@@ -4898,7 +4747,7 @@
                 <w:sz w:val="18"/>
                 <w:szCs w:val="18"/>
               </w:rPr>
-              <w:t xml:space="preserve">1. a. No category was specified   </w:t>
+              <w:t>1. a. 1. e-BookStore shows a list of all the books in the catalogue</w:t>
             </w:r>
           </w:p>
           <w:p>
@@ -4915,79 +4764,26 @@
                 <w:sz w:val="18"/>
                 <w:szCs w:val="18"/>
               </w:rPr>
-              <w:t>1. a. 1. e-</w:t>
-            </w:r>
-            <w:proofErr w:type="spellStart"/>
+              <w:t xml:space="preserve">1. b. No book satisfying the searched category is found   </w:t>
+            </w:r>
+          </w:p>
+          <w:p>
+            <w:pPr>
+              <w:rPr>
+                <w:rFonts w:ascii="Courier New" w:hAnsi="Courier New" w:cs="Courier New"/>
+                <w:b/>
+                <w:bCs/>
+                <w:sz w:val="24"/>
+                <w:szCs w:val="24"/>
+              </w:rPr>
+            </w:pPr>
             <w:r>
               <w:rPr>
                 <w:rFonts w:ascii="Courier New" w:hAnsi="Courier New" w:cs="Courier New"/>
                 <w:sz w:val="18"/>
                 <w:szCs w:val="18"/>
               </w:rPr>
-              <w:t>BookStore</w:t>
-            </w:r>
-            <w:proofErr w:type="spellEnd"/>
-            <w:r>
-              <w:rPr>
-                <w:rFonts w:ascii="Courier New" w:hAnsi="Courier New" w:cs="Courier New"/>
-                <w:sz w:val="18"/>
-                <w:szCs w:val="18"/>
-              </w:rPr>
-              <w:t xml:space="preserve"> shows a list of all the books in the catalogue</w:t>
-            </w:r>
-          </w:p>
-          <w:p>
-            <w:pPr>
-              <w:rPr>
-                <w:rFonts w:ascii="Courier New" w:hAnsi="Courier New" w:cs="Courier New"/>
-                <w:sz w:val="18"/>
-                <w:szCs w:val="18"/>
-              </w:rPr>
-            </w:pPr>
-            <w:r>
-              <w:rPr>
-                <w:rFonts w:ascii="Courier New" w:hAnsi="Courier New" w:cs="Courier New"/>
-                <w:sz w:val="18"/>
-                <w:szCs w:val="18"/>
-              </w:rPr>
-              <w:t xml:space="preserve">1. b. No book satisfying the searched category is found   </w:t>
-            </w:r>
-          </w:p>
-          <w:p>
-            <w:pPr>
-              <w:rPr>
-                <w:rFonts w:ascii="Courier New" w:hAnsi="Courier New" w:cs="Courier New"/>
-                <w:b/>
-                <w:bCs/>
-                <w:sz w:val="24"/>
-                <w:szCs w:val="24"/>
-              </w:rPr>
-            </w:pPr>
-            <w:r>
-              <w:rPr>
-                <w:rFonts w:ascii="Courier New" w:hAnsi="Courier New" w:cs="Courier New"/>
-                <w:sz w:val="18"/>
-                <w:szCs w:val="18"/>
-              </w:rPr>
-              <w:t>1. b. 1.  e-</w:t>
-            </w:r>
-            <w:proofErr w:type="spellStart"/>
-            <w:r>
-              <w:rPr>
-                <w:rFonts w:ascii="Courier New" w:hAnsi="Courier New" w:cs="Courier New"/>
-                <w:sz w:val="18"/>
-                <w:szCs w:val="18"/>
-              </w:rPr>
-              <w:t>BookStore</w:t>
-            </w:r>
-            <w:proofErr w:type="spellEnd"/>
-            <w:r>
-              <w:rPr>
-                <w:rFonts w:ascii="Courier New" w:hAnsi="Courier New" w:cs="Courier New"/>
-                <w:sz w:val="18"/>
-                <w:szCs w:val="18"/>
-              </w:rPr>
-              <w:t xml:space="preserve"> displays a no matching book found message</w:t>
+              <w:t>1. b. 1.  e-BookStore displays a no matching book found message</w:t>
             </w:r>
           </w:p>
         </w:tc>
@@ -5356,7 +5152,7 @@
               <w:t>TC</w:t>
             </w:r>
             <w:r>
-              <w:t>2</w:t>
+              <w:t>1</w:t>
             </w:r>
             <w:r>
               <w:br/>
@@ -5377,8 +5173,8 @@
             </w:tblPr>
             <w:tblGrid>
               <w:gridCol w:w="445"/>
-              <w:gridCol w:w="1800"/>
-              <w:gridCol w:w="6668"/>
+              <w:gridCol w:w="3118"/>
+              <w:gridCol w:w="5350"/>
             </w:tblGrid>
             <w:tr>
               <w:tc>
@@ -5396,7 +5192,7 @@
               </w:tc>
               <w:tc>
                 <w:tcPr>
-                  <w:tcW w:w="1800" w:type="dxa"/>
+                  <w:tcW w:w="3118" w:type="dxa"/>
                   <w:shd w:val="clear" w:color="auto" w:fill="262626" w:themeFill="text1" w:themeFillTint="D9"/>
                 </w:tcPr>
                 <w:p>
@@ -5419,7 +5215,7 @@
               </w:tc>
               <w:tc>
                 <w:tcPr>
-                  <w:tcW w:w="6668" w:type="dxa"/>
+                  <w:tcW w:w="5350" w:type="dxa"/>
                   <w:shd w:val="clear" w:color="auto" w:fill="262626" w:themeFill="text1" w:themeFillTint="D9"/>
                 </w:tcPr>
                 <w:p>
@@ -5464,17 +5260,23 @@
               </w:tc>
               <w:tc>
                 <w:tcPr>
-                  <w:tcW w:w="1800" w:type="dxa"/>
-                </w:tcPr>
-                <w:p>
-                  <w:r>
-                    <w:t>User searches for category "a"</w:t>
-                  </w:r>
-                </w:p>
-              </w:tc>
-              <w:tc>
-                <w:tcPr>
-                  <w:tcW w:w="6668" w:type="dxa"/>
+                  <w:tcW w:w="3118" w:type="dxa"/>
+                </w:tcPr>
+                <w:p>
+                  <w:r>
+                    <w:t xml:space="preserve">User searches for </w:t>
+                  </w:r>
+                  <w:r>
+                    <w:t xml:space="preserve">AddBookTC1's book </w:t>
+                  </w:r>
+                  <w:r>
+                    <w:t>category</w:t>
+                  </w:r>
+                </w:p>
+              </w:tc>
+              <w:tc>
+                <w:tcPr>
+                  <w:tcW w:w="5350" w:type="dxa"/>
                 </w:tcPr>
                 <w:p>
                   <w:r>
@@ -5487,7 +5289,10 @@
                     <w:t>TC</w:t>
                   </w:r>
                   <w:r>
-                    <w:t>2.</w:t>
+                    <w:t>1</w:t>
+                  </w:r>
+                  <w:r>
+                    <w:t>.</w:t>
                   </w:r>
                 </w:p>
               </w:tc>
@@ -5920,7 +5725,6 @@
                     </w:rPr>
                     <w:t>User searches for category "</w:t>
                   </w:r>
-                  <w:proofErr w:type="spellStart"/>
                   <w:r>
                     <w:rPr>
                       <w:sz w:val="18"/>
@@ -5928,7 +5732,6 @@
                     </w:rPr>
                     <w:t>foobar</w:t>
                   </w:r>
-                  <w:proofErr w:type="spellEnd"/>
                   <w:r>
                     <w:rPr>
                       <w:sz w:val="18"/>
@@ -6087,25 +5890,7 @@
                 <w:sz w:val="24"/>
                 <w:szCs w:val="24"/>
               </w:rPr>
-              <w:t>2. e-</w:t>
-            </w:r>
-            <w:proofErr w:type="spellStart"/>
-            <w:r>
-              <w:rPr>
-                <w:rFonts w:ascii="Courier New" w:hAnsi="Courier New" w:cs="Courier New"/>
-                <w:sz w:val="24"/>
-                <w:szCs w:val="24"/>
-              </w:rPr>
-              <w:t>BookStore</w:t>
-            </w:r>
-            <w:proofErr w:type="spellEnd"/>
-            <w:r>
-              <w:rPr>
-                <w:rFonts w:ascii="Courier New" w:hAnsi="Courier New" w:cs="Courier New"/>
-                <w:sz w:val="24"/>
-                <w:szCs w:val="24"/>
-              </w:rPr>
-              <w:t xml:space="preserve"> shows the list of books without the removed book</w:t>
+              <w:t>2. e-BookStore shows the list of books without the removed book</w:t>
             </w:r>
           </w:p>
         </w:tc>
@@ -6698,33 +6483,34 @@
                 <w:sz w:val="24"/>
                 <w:szCs w:val="24"/>
               </w:rPr>
-              <w:t>2. e-</w:t>
-            </w:r>
-            <w:proofErr w:type="spellStart"/>
-            <w:r>
-              <w:rPr>
-                <w:rFonts w:ascii="Courier New" w:hAnsi="Courier New" w:cs="Courier New"/>
+              <w:t>2. e-BookStore add the book to the books order</w:t>
+            </w:r>
+          </w:p>
+          <w:p>
+            <w:pPr>
+              <w:rPr>
+                <w:rFonts w:ascii="Courier New" w:hAnsi="Courier New" w:cs="Courier New"/>
+                <w:b/>
+                <w:bCs/>
                 <w:sz w:val="24"/>
                 <w:szCs w:val="24"/>
               </w:rPr>
-              <w:t>BookStore</w:t>
-            </w:r>
-            <w:proofErr w:type="spellEnd"/>
-            <w:r>
-              <w:rPr>
-                <w:rFonts w:ascii="Courier New" w:hAnsi="Courier New" w:cs="Courier New"/>
+            </w:pPr>
+            <w:r>
+              <w:rPr>
+                <w:rFonts w:ascii="Courier New" w:hAnsi="Courier New" w:cs="Courier New"/>
+                <w:b/>
+                <w:bCs/>
                 <w:sz w:val="24"/>
                 <w:szCs w:val="24"/>
               </w:rPr>
-              <w:t xml:space="preserve"> add the book to the books order</w:t>
-            </w:r>
-          </w:p>
-          <w:p>
-            <w:pPr>
-              <w:rPr>
-                <w:rFonts w:ascii="Courier New" w:hAnsi="Courier New" w:cs="Courier New"/>
-                <w:b/>
-                <w:bCs/>
+              <w:t>Alternatives</w:t>
+            </w:r>
+          </w:p>
+          <w:p>
+            <w:pPr>
+              <w:rPr>
+                <w:rFonts w:ascii="Courier New" w:hAnsi="Courier New" w:cs="Courier New"/>
                 <w:sz w:val="24"/>
                 <w:szCs w:val="24"/>
               </w:rPr>
@@ -6732,18 +6518,18 @@
             <w:r>
               <w:rPr>
                 <w:rFonts w:ascii="Courier New" w:hAnsi="Courier New" w:cs="Courier New"/>
-                <w:b/>
-                <w:bCs/>
                 <w:sz w:val="24"/>
                 <w:szCs w:val="24"/>
               </w:rPr>
-              <w:t>Alternatives</w:t>
-            </w:r>
-          </w:p>
-          <w:p>
-            <w:pPr>
-              <w:rPr>
-                <w:rFonts w:ascii="Courier New" w:hAnsi="Courier New" w:cs="Courier New"/>
+              <w:t xml:space="preserve">1. a. The selected book is already in the customer’s books order   </w:t>
+            </w:r>
+          </w:p>
+          <w:p>
+            <w:pPr>
+              <w:rPr>
+                <w:rFonts w:ascii="Courier New" w:hAnsi="Courier New" w:cs="Courier New"/>
+                <w:b/>
+                <w:bCs/>
                 <w:sz w:val="24"/>
                 <w:szCs w:val="24"/>
               </w:rPr>
@@ -6754,44 +6540,7 @@
                 <w:sz w:val="24"/>
                 <w:szCs w:val="24"/>
               </w:rPr>
-              <w:t xml:space="preserve">1. a. The selected book is already in the customer’s books order   </w:t>
-            </w:r>
-          </w:p>
-          <w:p>
-            <w:pPr>
-              <w:rPr>
-                <w:rFonts w:ascii="Courier New" w:hAnsi="Courier New" w:cs="Courier New"/>
-                <w:b/>
-                <w:bCs/>
-                <w:sz w:val="24"/>
-                <w:szCs w:val="24"/>
-              </w:rPr>
-            </w:pPr>
-            <w:r>
-              <w:rPr>
-                <w:rFonts w:ascii="Courier New" w:hAnsi="Courier New" w:cs="Courier New"/>
-                <w:sz w:val="24"/>
-                <w:szCs w:val="24"/>
-              </w:rPr>
-              <w:t>1. a. 1.  e-</w:t>
-            </w:r>
-            <w:proofErr w:type="spellStart"/>
-            <w:r>
-              <w:rPr>
-                <w:rFonts w:ascii="Courier New" w:hAnsi="Courier New" w:cs="Courier New"/>
-                <w:sz w:val="24"/>
-                <w:szCs w:val="24"/>
-              </w:rPr>
-              <w:t>BookStore</w:t>
-            </w:r>
-            <w:proofErr w:type="spellEnd"/>
-            <w:r>
-              <w:rPr>
-                <w:rFonts w:ascii="Courier New" w:hAnsi="Courier New" w:cs="Courier New"/>
-                <w:sz w:val="24"/>
-                <w:szCs w:val="24"/>
-              </w:rPr>
-              <w:t xml:space="preserve"> increments the number of copies of the book in the books order</w:t>
+              <w:t>1. a. 1.  e-BookStore increments the number of copies of the book in the books order</w:t>
             </w:r>
           </w:p>
         </w:tc>
@@ -7136,15 +6885,6 @@
               <w:t>Not logged in as admin, book list displayed</w:t>
             </w:r>
             <w:r>
-              <w:t>, AddBook</w:t>
-            </w:r>
-            <w:r>
-              <w:t>TC</w:t>
-            </w:r>
-            <w:r>
-              <w:t>2</w:t>
-            </w:r>
-            <w:r>
               <w:br/>
             </w:r>
             <w:r>
@@ -7254,7 +6994,19 @@
                 </w:tcPr>
                 <w:p>
                   <w:r>
-                    <w:t>User clicks "add to cart" for book titled "a"</w:t>
+                    <w:t xml:space="preserve">User clicks "add to cart" for book </w:t>
+                  </w:r>
+                  <w:r>
+                    <w:t>ID'd</w:t>
+                  </w:r>
+                  <w:r>
+                    <w:t xml:space="preserve"> "</w:t>
+                  </w:r>
+                  <w:r>
+                    <w:t>hall001</w:t>
+                  </w:r>
+                  <w:r>
+                    <w:t>"</w:t>
                   </w:r>
                 </w:p>
               </w:tc>
@@ -7267,13 +7019,11 @@
                     <w:t>System adds b</w:t>
                   </w:r>
                   <w:r>
-                    <w:t>ook "a" with ID "</w:t>
-                  </w:r>
-                  <w:proofErr w:type="spellStart"/>
-                  <w:r>
-                    <w:t>aaaaa</w:t>
-                  </w:r>
-                  <w:proofErr w:type="spellEnd"/>
+                    <w:t>ook with ID "</w:t>
+                  </w:r>
+                  <w:r>
+                    <w:t>hall001</w:t>
+                  </w:r>
                   <w:r>
                     <w:t xml:space="preserve">" to </w:t>
                   </w:r>
@@ -7367,19 +7117,7 @@
               <w:t>Setup</w:t>
             </w:r>
             <w:r>
-              <w:t>: Not logged in as admin, book list displayed, AddBook</w:t>
-            </w:r>
-            <w:r>
-              <w:t>TC</w:t>
-            </w:r>
-            <w:r>
-              <w:t>2, OrderBook</w:t>
-            </w:r>
-            <w:r>
-              <w:t>TC</w:t>
-            </w:r>
-            <w:r>
-              <w:t>1</w:t>
+              <w:t>: Not logged in as admin, book list displayed</w:t>
             </w:r>
             <w:r>
               <w:br/>
@@ -7491,7 +7229,25 @@
                 </w:tcPr>
                 <w:p>
                   <w:r>
-                    <w:t>User clicks "add to cart" for book titled "a"</w:t>
+                    <w:t xml:space="preserve">User clicks "add to cart" for book </w:t>
+                  </w:r>
+                  <w:r>
+                    <w:t>ID'd</w:t>
+                  </w:r>
+                  <w:r>
+                    <w:t xml:space="preserve"> "</w:t>
+                  </w:r>
+                  <w:r>
+                    <w:t xml:space="preserve"> </w:t>
+                  </w:r>
+                  <w:r>
+                    <w:t>hall001</w:t>
+                  </w:r>
+                  <w:r>
+                    <w:t>"</w:t>
+                  </w:r>
+                  <w:r>
+                    <w:t xml:space="preserve"> twoce</w:t>
                   </w:r>
                 </w:p>
               </w:tc>
@@ -7501,16 +7257,17 @@
                 </w:tcPr>
                 <w:p>
                   <w:r>
-                    <w:t>System adds b</w:t>
-                  </w:r>
-                  <w:r>
-                    <w:t>ook "a" with ID "</w:t>
-                  </w:r>
-                  <w:proofErr w:type="spellStart"/>
-                  <w:r>
-                    <w:t>aaaaa</w:t>
-                  </w:r>
-                  <w:proofErr w:type="spellEnd"/>
+                    <w:t xml:space="preserve">System adds </w:t>
+                  </w:r>
+                  <w:r>
+                    <w:t xml:space="preserve">book </w:t>
+                  </w:r>
+                  <w:r>
+                    <w:t>with ID "</w:t>
+                  </w:r>
+                  <w:r>
+                    <w:t>hall001</w:t>
+                  </w:r>
                   <w:r>
                     <w:t>" to order</w:t>
                   </w:r>
@@ -7666,25 +7423,7 @@
                 <w:sz w:val="24"/>
                 <w:szCs w:val="24"/>
               </w:rPr>
-              <w:t>2. e-</w:t>
-            </w:r>
-            <w:proofErr w:type="spellStart"/>
-            <w:r>
-              <w:rPr>
-                <w:rFonts w:ascii="Courier New" w:hAnsi="Courier New" w:cs="Courier New"/>
-                <w:sz w:val="24"/>
-                <w:szCs w:val="24"/>
-              </w:rPr>
-              <w:t>BookStore</w:t>
-            </w:r>
-            <w:proofErr w:type="spellEnd"/>
-            <w:r>
-              <w:rPr>
-                <w:rFonts w:ascii="Courier New" w:hAnsi="Courier New" w:cs="Courier New"/>
-                <w:sz w:val="24"/>
-                <w:szCs w:val="24"/>
-              </w:rPr>
-              <w:t xml:space="preserve"> shows the books order information </w:t>
+              <w:t xml:space="preserve">2. e-BookStore shows the books order information </w:t>
             </w:r>
           </w:p>
         </w:tc>
@@ -8148,6 +7887,18 @@
             <w:r>
               <w:t>Book order displayed</w:t>
             </w:r>
+            <w:r>
+              <w:t xml:space="preserve"> (</w:t>
+            </w:r>
+            <w:r>
+              <w:t>that being</w:t>
+            </w:r>
+            <w:r>
+              <w:t xml:space="preserve"> </w:t>
+            </w:r>
+            <w:r>
+              <w:t>one copy of the hall001 book).</w:t>
+            </w:r>
           </w:p>
           <w:p/>
         </w:tc>
@@ -8277,33 +8028,34 @@
                 <w:sz w:val="24"/>
                 <w:szCs w:val="24"/>
               </w:rPr>
-              <w:t>2. e-</w:t>
-            </w:r>
-            <w:proofErr w:type="spellStart"/>
-            <w:r>
-              <w:rPr>
-                <w:rFonts w:ascii="Courier New" w:hAnsi="Courier New" w:cs="Courier New"/>
+              <w:t>2. e-BookStore updates the total cost for the book</w:t>
+            </w:r>
+          </w:p>
+          <w:p>
+            <w:pPr>
+              <w:rPr>
+                <w:rFonts w:ascii="Courier New" w:hAnsi="Courier New" w:cs="Courier New"/>
+                <w:b/>
+                <w:bCs/>
                 <w:sz w:val="24"/>
                 <w:szCs w:val="24"/>
               </w:rPr>
-              <w:t>BookStore</w:t>
-            </w:r>
-            <w:proofErr w:type="spellEnd"/>
-            <w:r>
-              <w:rPr>
-                <w:rFonts w:ascii="Courier New" w:hAnsi="Courier New" w:cs="Courier New"/>
+            </w:pPr>
+            <w:r>
+              <w:rPr>
+                <w:rFonts w:ascii="Courier New" w:hAnsi="Courier New" w:cs="Courier New"/>
+                <w:b/>
+                <w:bCs/>
                 <w:sz w:val="24"/>
                 <w:szCs w:val="24"/>
               </w:rPr>
-              <w:t xml:space="preserve"> updates the total cost for the book</w:t>
-            </w:r>
-          </w:p>
-          <w:p>
-            <w:pPr>
-              <w:rPr>
-                <w:rFonts w:ascii="Courier New" w:hAnsi="Courier New" w:cs="Courier New"/>
-                <w:b/>
-                <w:bCs/>
+              <w:t xml:space="preserve">Alternatives </w:t>
+            </w:r>
+          </w:p>
+          <w:p>
+            <w:pPr>
+              <w:rPr>
+                <w:rFonts w:ascii="Courier New" w:hAnsi="Courier New" w:cs="Courier New"/>
                 <w:sz w:val="24"/>
                 <w:szCs w:val="24"/>
               </w:rPr>
@@ -8311,12 +8063,10 @@
             <w:r>
               <w:rPr>
                 <w:rFonts w:ascii="Courier New" w:hAnsi="Courier New" w:cs="Courier New"/>
-                <w:b/>
-                <w:bCs/>
                 <w:sz w:val="24"/>
                 <w:szCs w:val="24"/>
               </w:rPr>
-              <w:t xml:space="preserve">Alternatives </w:t>
+              <w:t xml:space="preserve">1. a. New number of copies is less or equal to 0   </w:t>
             </w:r>
           </w:p>
           <w:p>
@@ -8333,13 +8083,15 @@
                 <w:sz w:val="24"/>
                 <w:szCs w:val="24"/>
               </w:rPr>
-              <w:t xml:space="preserve">1. a. New number of copies is less or equal to 0   </w:t>
-            </w:r>
-          </w:p>
-          <w:p>
-            <w:pPr>
-              <w:rPr>
-                <w:rFonts w:ascii="Courier New" w:hAnsi="Courier New" w:cs="Courier New"/>
+              <w:t xml:space="preserve">1. a. 1.  e-BookStore updates the total cost for the book to 0   </w:t>
+            </w:r>
+          </w:p>
+          <w:p>
+            <w:pPr>
+              <w:rPr>
+                <w:rFonts w:ascii="Courier New" w:hAnsi="Courier New" w:cs="Courier New"/>
+                <w:b/>
+                <w:bCs/>
                 <w:sz w:val="24"/>
                 <w:szCs w:val="24"/>
               </w:rPr>
@@ -8350,62 +8102,7 @@
                 <w:sz w:val="24"/>
                 <w:szCs w:val="24"/>
               </w:rPr>
-              <w:t>1. a. 1.  e-</w:t>
-            </w:r>
-            <w:proofErr w:type="spellStart"/>
-            <w:r>
-              <w:rPr>
-                <w:rFonts w:ascii="Courier New" w:hAnsi="Courier New" w:cs="Courier New"/>
-                <w:sz w:val="24"/>
-                <w:szCs w:val="24"/>
-              </w:rPr>
-              <w:t>BookStore</w:t>
-            </w:r>
-            <w:proofErr w:type="spellEnd"/>
-            <w:r>
-              <w:rPr>
-                <w:rFonts w:ascii="Courier New" w:hAnsi="Courier New" w:cs="Courier New"/>
-                <w:sz w:val="24"/>
-                <w:szCs w:val="24"/>
-              </w:rPr>
-              <w:t xml:space="preserve"> updates the total cost for the book to 0   </w:t>
-            </w:r>
-          </w:p>
-          <w:p>
-            <w:pPr>
-              <w:rPr>
-                <w:rFonts w:ascii="Courier New" w:hAnsi="Courier New" w:cs="Courier New"/>
-                <w:b/>
-                <w:bCs/>
-                <w:sz w:val="24"/>
-                <w:szCs w:val="24"/>
-              </w:rPr>
-            </w:pPr>
-            <w:r>
-              <w:rPr>
-                <w:rFonts w:ascii="Courier New" w:hAnsi="Courier New" w:cs="Courier New"/>
-                <w:sz w:val="24"/>
-                <w:szCs w:val="24"/>
-              </w:rPr>
-              <w:t>1. a. 2.  e-</w:t>
-            </w:r>
-            <w:proofErr w:type="spellStart"/>
-            <w:r>
-              <w:rPr>
-                <w:rFonts w:ascii="Courier New" w:hAnsi="Courier New" w:cs="Courier New"/>
-                <w:sz w:val="24"/>
-                <w:szCs w:val="24"/>
-              </w:rPr>
-              <w:t>BookStore</w:t>
-            </w:r>
-            <w:proofErr w:type="spellEnd"/>
-            <w:r>
-              <w:rPr>
-                <w:rFonts w:ascii="Courier New" w:hAnsi="Courier New" w:cs="Courier New"/>
-                <w:sz w:val="24"/>
-                <w:szCs w:val="24"/>
-              </w:rPr>
-              <w:t xml:space="preserve"> removes the book from the books order</w:t>
+              <w:t>1. a. 2.  e-BookStore removes the book from the books order</w:t>
             </w:r>
           </w:p>
         </w:tc>
@@ -8884,7 +8581,19 @@
                 </w:tcPr>
                 <w:p>
                   <w:r>
-                    <w:t>System updates total cost and shows "$3.00".</w:t>
+                    <w:t>System updates total cost and shows "$</w:t>
+                  </w:r>
+                  <w:r>
+                    <w:t>119</w:t>
+                  </w:r>
+                  <w:r>
+                    <w:t>.</w:t>
+                  </w:r>
+                  <w:r>
+                    <w:t>85</w:t>
+                  </w:r>
+                  <w:r>
+                    <w:t>".</w:t>
                   </w:r>
                 </w:p>
               </w:tc>
@@ -9270,25 +8979,7 @@
                 <w:sz w:val="24"/>
                 <w:szCs w:val="24"/>
               </w:rPr>
-              <w:t>2. e-</w:t>
-            </w:r>
-            <w:proofErr w:type="spellStart"/>
-            <w:r>
-              <w:rPr>
-                <w:rFonts w:ascii="Courier New" w:hAnsi="Courier New" w:cs="Courier New"/>
-                <w:sz w:val="24"/>
-                <w:szCs w:val="24"/>
-              </w:rPr>
-              <w:t>BookStore</w:t>
-            </w:r>
-            <w:proofErr w:type="spellEnd"/>
-            <w:r>
-              <w:rPr>
-                <w:rFonts w:ascii="Courier New" w:hAnsi="Courier New" w:cs="Courier New"/>
-                <w:sz w:val="24"/>
-                <w:szCs w:val="24"/>
-              </w:rPr>
-              <w:t xml:space="preserve"> processes the books order and display the information</w:t>
+              <w:t>2. e-BookStore processes the books order and display the information</w:t>
             </w:r>
           </w:p>
         </w:tc>
@@ -9913,25 +9604,7 @@
                 <w:sz w:val="24"/>
                 <w:szCs w:val="24"/>
               </w:rPr>
-              <w:t>2. e-</w:t>
-            </w:r>
-            <w:proofErr w:type="spellStart"/>
-            <w:r>
-              <w:rPr>
-                <w:rFonts w:ascii="Courier New" w:hAnsi="Courier New" w:cs="Courier New"/>
-                <w:sz w:val="24"/>
-                <w:szCs w:val="24"/>
-              </w:rPr>
-              <w:t>BookStore</w:t>
-            </w:r>
-            <w:proofErr w:type="spellEnd"/>
-            <w:r>
-              <w:rPr>
-                <w:rFonts w:ascii="Courier New" w:hAnsi="Courier New" w:cs="Courier New"/>
-                <w:sz w:val="24"/>
-                <w:szCs w:val="24"/>
-              </w:rPr>
-              <w:t xml:space="preserve"> displays information in the selected language</w:t>
+              <w:t>2. e-BookStore displays information in the selected language</w:t>
             </w:r>
           </w:p>
         </w:tc>
@@ -10426,19 +10099,11 @@
       <w:r>
         <w:t xml:space="preserve">Please find all my tests in </w:t>
       </w:r>
-      <w:proofErr w:type="spellStart"/>
       <w:r>
         <w:rPr>
           <w:rFonts w:ascii="Courier New" w:hAnsi="Courier New" w:cs="Courier New"/>
         </w:rPr>
-        <w:t>BookStoreApp</w:t>
-      </w:r>
-      <w:proofErr w:type="spellEnd"/>
-      <w:r>
-        <w:rPr>
-          <w:rFonts w:ascii="Courier New" w:hAnsi="Courier New" w:cs="Courier New"/>
-        </w:rPr>
-        <w:t>/src/test/java/selenium/SeleniumTest.java</w:t>
+        <w:t>BookStoreApp/src/test/java/selenium/SeleniumTest.java</w:t>
       </w:r>
       <w:r>
         <w:t>.</w:t>
@@ -10446,13 +10111,7 @@
     </w:p>
     <w:p>
       <w:r>
-        <w:t>All test-case tests use the same name they were given in Q2</w:t>
-      </w:r>
-      <w:r>
-        <w:t>, with the letter G in front (see reasons below)</w:t>
-      </w:r>
-      <w:r>
-        <w:t>; functional positive and negative tests are also named appropriately (</w:t>
+        <w:t>All test-case tests use the same name they were given in Q2; functional positive and negative tests are also named appropriately (</w:t>
       </w:r>
       <w:r>
         <w:t>i.e.,</w:t>
@@ -10503,21 +10162,7 @@
         <w:rPr>
           <w:color w:val="FF0000"/>
         </w:rPr>
-        <w:t xml:space="preserve">: To cut down on time, I do not reset the environment in between each test. This comes with some disadvantages: it is possible that runs running first will result in later tests failing (such as a test that deletes all books in the catalogue). To prevent this, I force </w:t>
-      </w:r>
-      <w:proofErr w:type="spellStart"/>
-      <w:r>
-        <w:rPr>
-          <w:color w:val="FF0000"/>
-        </w:rPr>
-        <w:t>JQuery</w:t>
-      </w:r>
-      <w:proofErr w:type="spellEnd"/>
-      <w:r>
-        <w:rPr>
-          <w:color w:val="FF0000"/>
-        </w:rPr>
-        <w:t xml:space="preserve"> to go through tests in alphabetical order; this explains the addition of the "G" letter in front of </w:t>
+        <w:t xml:space="preserve">: To cut down on time, I do not reset the environment in between each test. This comes with some disadvantages: it is possible that runs running first will result in later tests failing (such as a test that deletes all books in the catalogue). To prevent this, I force JQuery to go through tests in alphabetical order; this explains the addition of the "G" letter in front of </w:t>
       </w:r>
     </w:p>
     <w:p>
@@ -10542,6 +10187,50 @@
       <w:r>
         <w:t xml:space="preserve"> (we're only checking that this doesn't crash the app).</w:t>
       </w:r>
+      <w:r>
+        <w:t xml:space="preserve"> The same logic applies to </w:t>
+      </w:r>
+      <w:r>
+        <w:rPr>
+          <w:b/>
+          <w:bCs/>
+        </w:rPr>
+        <w:t>OrderBookTC1</w:t>
+      </w:r>
+      <w:r>
+        <w:rPr>
+          <w:b/>
+          <w:bCs/>
+        </w:rPr>
+        <w:t xml:space="preserve"> </w:t>
+      </w:r>
+      <w:r>
+        <w:t>&amp;</w:t>
+      </w:r>
+      <w:r>
+        <w:rPr>
+          <w:b/>
+          <w:bCs/>
+        </w:rPr>
+        <w:t xml:space="preserve"> </w:t>
+      </w:r>
+      <w:r>
+        <w:rPr>
+          <w:b/>
+          <w:bCs/>
+        </w:rPr>
+        <w:t>OrderBookTC</w:t>
+      </w:r>
+      <w:r>
+        <w:rPr>
+          <w:b/>
+          <w:bCs/>
+        </w:rPr>
+        <w:t>2</w:t>
+      </w:r>
+      <w:r>
+        <w:t>.</w:t>
+      </w:r>
     </w:p>
     <w:p>
       <w:pPr>
@@ -10665,6 +10354,19 @@
       <w:r>
         <w:t xml:space="preserve"> want; we wouldn't be able to check for the price being reduced to $0 if the item was removed from the table.</w:t>
       </w:r>
+      <w:r>
+        <w:t xml:space="preserve"> This also applies to </w:t>
+      </w:r>
+      <w:r>
+        <w:rPr>
+          <w:b/>
+          <w:bCs/>
+        </w:rPr>
+        <w:t>UpdateOrderTC2</w:t>
+      </w:r>
+      <w:r>
+        <w:t>.</w:t>
+      </w:r>
     </w:p>
     <w:p>
       <w:pPr>
@@ -10685,42 +10387,6 @@
       <w:r>
         <w:t>: This is another expected test failure resulting from the app letting us view and checkout an empty order.</w:t>
       </w:r>
-    </w:p>
-    <w:p>
-      <w:pPr>
-        <w:pStyle w:val="ListParagraph"/>
-        <w:numPr>
-          <w:ilvl w:val="0"/>
-          <w:numId w:val="1"/>
-        </w:numPr>
-        <w:jc w:val="both"/>
-      </w:pPr>
-      <w:r>
-        <w:rPr>
-          <w:b/>
-          <w:bCs/>
-        </w:rPr>
-        <w:t>F7NegTest</w:t>
-      </w:r>
-      <w:r>
-        <w:t>:</w:t>
-      </w:r>
-      <w:r>
-        <w:t xml:space="preserve"> Cannot be implemented as the app has no concept of "</w:t>
-      </w:r>
-      <w:proofErr w:type="spellStart"/>
-      <w:r>
-        <w:t>undeletability</w:t>
-      </w:r>
-      <w:proofErr w:type="spellEnd"/>
-      <w:r>
-        <w:t xml:space="preserve">" for books (see notes of Q1). </w:t>
-      </w:r>
-    </w:p>
-    <w:p>
-      <w:pPr>
-        <w:pStyle w:val="ListParagraph"/>
-      </w:pPr>
     </w:p>
     <w:p>
       <w:pPr>

</xml_diff>